<commit_message>
Agregando formatos de cuadros en el informe
</commit_message>
<xml_diff>
--- a/INFORME ESCRITO v2.docx
+++ b/INFORME ESCRITO v2.docx
@@ -1,6 +1,6 @@
 
 <file path=word/document.xml><?xml version="1.0" encoding="utf-8"?>
-<w:document xmlns:wpc="http://schemas.microsoft.com/office/word/2010/wordprocessingCanvas" xmlns:cx="http://schemas.microsoft.com/office/drawing/2014/chartex" xmlns:cx1="http://schemas.microsoft.com/office/drawing/2015/9/8/chartex" xmlns:cx2="http://schemas.microsoft.com/office/drawing/2015/10/21/chartex" xmlns:cx3="http://schemas.microsoft.com/office/drawing/2016/5/9/chartex" xmlns:cx4="http://schemas.microsoft.com/office/drawing/2016/5/10/chartex" xmlns:cx5="http://schemas.microsoft.com/office/drawing/2016/5/11/chartex" xmlns:mc="http://schemas.openxmlformats.org/markup-compatibility/2006" xmlns:o="urn:schemas-microsoft-com:office:office" xmlns:r="http://schemas.openxmlformats.org/officeDocument/2006/relationships" xmlns:m="http://schemas.openxmlformats.org/officeDocument/2006/math" xmlns:v="urn:schemas-microsoft-com:vml" xmlns:wp14="http://schemas.microsoft.com/office/word/2010/wordprocessingDrawing" xmlns:wp="http://schemas.openxmlformats.org/drawingml/2006/wordprocessingDrawing" xmlns:w10="urn:schemas-microsoft-com:office:word" xmlns:w="http://schemas.openxmlformats.org/wordprocessingml/2006/main" xmlns:w14="http://schemas.microsoft.com/office/word/2010/wordml" xmlns:w15="http://schemas.microsoft.com/office/word/2012/wordml" xmlns:w16se="http://schemas.microsoft.com/office/word/2015/wordml/symex" xmlns:wpg="http://schemas.microsoft.com/office/word/2010/wordprocessingGroup" xmlns:wpi="http://schemas.microsoft.com/office/word/2010/wordprocessingInk" xmlns:wne="http://schemas.microsoft.com/office/word/2006/wordml" xmlns:wps="http://schemas.microsoft.com/office/word/2010/wordprocessingShape" mc:Ignorable="w14 w15 w16se wp14">
+<w:document xmlns:wpc="http://schemas.microsoft.com/office/word/2010/wordprocessingCanvas" xmlns:cx="http://schemas.microsoft.com/office/drawing/2014/chartex" xmlns:cx1="http://schemas.microsoft.com/office/drawing/2015/9/8/chartex" xmlns:cx2="http://schemas.microsoft.com/office/drawing/2015/10/21/chartex" xmlns:mc="http://schemas.openxmlformats.org/markup-compatibility/2006" xmlns:o="urn:schemas-microsoft-com:office:office" xmlns:r="http://schemas.openxmlformats.org/officeDocument/2006/relationships" xmlns:m="http://schemas.openxmlformats.org/officeDocument/2006/math" xmlns:v="urn:schemas-microsoft-com:vml" xmlns:wp14="http://schemas.microsoft.com/office/word/2010/wordprocessingDrawing" xmlns:wp="http://schemas.openxmlformats.org/drawingml/2006/wordprocessingDrawing" xmlns:w10="urn:schemas-microsoft-com:office:word" xmlns:w="http://schemas.openxmlformats.org/wordprocessingml/2006/main" xmlns:w14="http://schemas.microsoft.com/office/word/2010/wordml" xmlns:w15="http://schemas.microsoft.com/office/word/2012/wordml" xmlns:w16se="http://schemas.microsoft.com/office/word/2015/wordml/symex" xmlns:wpg="http://schemas.microsoft.com/office/word/2010/wordprocessingGroup" xmlns:wpi="http://schemas.microsoft.com/office/word/2010/wordprocessingInk" xmlns:wne="http://schemas.microsoft.com/office/word/2006/wordml" xmlns:wps="http://schemas.microsoft.com/office/word/2010/wordprocessingShape" mc:Ignorable="w14 w15 w16se wp14">
   <w:body>
     <w:p>
       <w:pPr>
@@ -21,11 +21,6 @@
           <w:rFonts w:ascii="Times New Roman" w:hAnsi="Times New Roman" w:cs="Times New Roman"/>
         </w:rPr>
         <w:tab/>
-      </w:r>
-      <w:r>
-        <w:rPr>
-          <w:rFonts w:ascii="Times New Roman" w:hAnsi="Times New Roman" w:cs="Times New Roman"/>
-        </w:rPr>
         <w:t xml:space="preserve">José Javier Jo, Carnet: 14343                                                                    </w:t>
       </w:r>
     </w:p>
@@ -72,34 +67,20 @@
           <w:rFonts w:ascii="Times New Roman" w:hAnsi="Times New Roman" w:cs="Times New Roman"/>
         </w:rPr>
         <w:tab/>
-        <w:t xml:space="preserve">       </w:t>
+        <w:t xml:space="preserve">       Jonnathan </w:t>
       </w:r>
       <w:proofErr w:type="spellStart"/>
       <w:r>
         <w:rPr>
           <w:rFonts w:ascii="Times New Roman" w:hAnsi="Times New Roman" w:cs="Times New Roman"/>
         </w:rPr>
-        <w:t>Jonnathan</w:t>
+        <w:t>Juarez</w:t>
       </w:r>
       <w:proofErr w:type="spellEnd"/>
       <w:r>
         <w:rPr>
           <w:rFonts w:ascii="Times New Roman" w:hAnsi="Times New Roman" w:cs="Times New Roman"/>
         </w:rPr>
-        <w:t xml:space="preserve"> </w:t>
-      </w:r>
-      <w:proofErr w:type="spellStart"/>
-      <w:r>
-        <w:rPr>
-          <w:rFonts w:ascii="Times New Roman" w:hAnsi="Times New Roman" w:cs="Times New Roman"/>
-        </w:rPr>
-        <w:t>Juarez</w:t>
-      </w:r>
-      <w:proofErr w:type="spellEnd"/>
-      <w:r>
-        <w:rPr>
-          <w:rFonts w:ascii="Times New Roman" w:hAnsi="Times New Roman" w:cs="Times New Roman"/>
-        </w:rPr>
         <w:t xml:space="preserve">, Carnet: 15377    </w:t>
       </w:r>
     </w:p>
@@ -133,21 +114,7 @@
         <w:rPr>
           <w:rFonts w:ascii="Times New Roman" w:hAnsi="Times New Roman" w:cs="Times New Roman"/>
         </w:rPr>
-        <w:t xml:space="preserve"> </w:t>
-      </w:r>
-      <w:proofErr w:type="spellStart"/>
-      <w:r>
-        <w:rPr>
-          <w:rFonts w:ascii="Times New Roman" w:hAnsi="Times New Roman" w:cs="Times New Roman"/>
-        </w:rPr>
-        <w:t>de</w:t>
-      </w:r>
-      <w:proofErr w:type="spellEnd"/>
-      <w:r>
-        <w:rPr>
-          <w:rFonts w:ascii="Times New Roman" w:hAnsi="Times New Roman" w:cs="Times New Roman"/>
-        </w:rPr>
-        <w:t xml:space="preserve"> 2016</w:t>
+        <w:t xml:space="preserve"> de 2016</w:t>
       </w:r>
       <w:r>
         <w:rPr>
@@ -166,13 +133,7 @@
           <w:rFonts w:ascii="Times New Roman" w:hAnsi="Times New Roman" w:cs="Times New Roman"/>
         </w:rPr>
         <w:tab/>
-        <w:t xml:space="preserve">        </w:t>
-      </w:r>
-      <w:r>
-        <w:rPr>
-          <w:rFonts w:ascii="Times New Roman" w:hAnsi="Times New Roman" w:cs="Times New Roman"/>
-        </w:rPr>
-        <w:t>Diego Castañeda, Carnet: 15151</w:t>
+        <w:t xml:space="preserve">        Diego Castañeda, Carnet: 15151</w:t>
       </w:r>
     </w:p>
     <w:p>
@@ -285,7 +246,7 @@
     </w:p>
     <w:p>
       <w:pPr>
-        <w:pStyle w:val="Prrafodelista"/>
+        <w:pStyle w:val="ListParagraph"/>
         <w:numPr>
           <w:ilvl w:val="0"/>
           <w:numId w:val="2"/>
@@ -417,7 +378,7 @@
     </w:p>
     <w:p>
       <w:pPr>
-        <w:pStyle w:val="Prrafodelista"/>
+        <w:pStyle w:val="ListParagraph"/>
         <w:numPr>
           <w:ilvl w:val="0"/>
           <w:numId w:val="1"/>
@@ -441,7 +402,7 @@
     </w:p>
     <w:p>
       <w:pPr>
-        <w:pStyle w:val="Prrafodelista"/>
+        <w:pStyle w:val="ListParagraph"/>
         <w:numPr>
           <w:ilvl w:val="0"/>
           <w:numId w:val="1"/>
@@ -491,7 +452,7 @@
     </w:p>
     <w:p>
       <w:pPr>
-        <w:pStyle w:val="Prrafodelista"/>
+        <w:pStyle w:val="ListParagraph"/>
         <w:numPr>
           <w:ilvl w:val="0"/>
           <w:numId w:val="1"/>
@@ -531,7 +492,7 @@
     </w:p>
     <w:p>
       <w:pPr>
-        <w:pStyle w:val="Prrafodelista"/>
+        <w:pStyle w:val="ListParagraph"/>
         <w:numPr>
           <w:ilvl w:val="0"/>
           <w:numId w:val="1"/>
@@ -555,7 +516,7 @@
     </w:p>
     <w:p>
       <w:pPr>
-        <w:pStyle w:val="Prrafodelista"/>
+        <w:pStyle w:val="ListParagraph"/>
         <w:numPr>
           <w:ilvl w:val="0"/>
           <w:numId w:val="1"/>
@@ -654,7 +615,7 @@
     </w:p>
     <w:p>
       <w:pPr>
-        <w:pStyle w:val="Prrafodelista"/>
+        <w:pStyle w:val="ListParagraph"/>
         <w:numPr>
           <w:ilvl w:val="0"/>
           <w:numId w:val="2"/>
@@ -790,7 +751,7 @@
     </w:p>
     <w:p>
       <w:pPr>
-        <w:pStyle w:val="Prrafodelista"/>
+        <w:pStyle w:val="ListParagraph"/>
         <w:numPr>
           <w:ilvl w:val="0"/>
           <w:numId w:val="2"/>
@@ -811,30 +772,1346 @@
         </w:rPr>
         <w:t>miLOG</w:t>
       </w:r>
+    </w:p>
+    <w:p>
+      <w:pPr>
+        <w:spacing w:after="0"/>
+        <w:jc w:val="both"/>
+        <w:rPr>
+          <w:rFonts w:ascii="Times New Roman" w:hAnsi="Times New Roman" w:cs="Times New Roman"/>
+          <w:sz w:val="24"/>
+          <w:szCs w:val="24"/>
+        </w:rPr>
+      </w:pPr>
+    </w:p>
+    <w:p>
+      <w:r>
+        <w:lastRenderedPageBreak/>
+        <w:t>Diego Castañeda, Carnet: 15151</w:t>
+      </w:r>
+    </w:p>
+    <w:tbl>
+      <w:tblPr>
+        <w:tblStyle w:val="PlainTable4"/>
+        <w:tblW w:w="0" w:type="auto"/>
+        <w:tblLook w:val="04A0" w:firstRow="1" w:lastRow="0" w:firstColumn="1" w:lastColumn="0" w:noHBand="0" w:noVBand="1"/>
+      </w:tblPr>
+      <w:tblGrid>
+        <w:gridCol w:w="1164"/>
+        <w:gridCol w:w="1156"/>
+        <w:gridCol w:w="1114"/>
+        <w:gridCol w:w="1355"/>
+        <w:gridCol w:w="1193"/>
+        <w:gridCol w:w="1140"/>
+        <w:gridCol w:w="1382"/>
+      </w:tblGrid>
+      <w:tr>
+        <w:trPr>
+          <w:cnfStyle w:val="100000000000" w:firstRow="1" w:lastRow="0" w:firstColumn="0" w:lastColumn="0" w:oddVBand="0" w:evenVBand="0" w:oddHBand="0" w:evenHBand="0" w:firstRowFirstColumn="0" w:firstRowLastColumn="0" w:lastRowFirstColumn="0" w:lastRowLastColumn="0"/>
+        </w:trPr>
+        <w:tc>
+          <w:tcPr>
+            <w:cnfStyle w:val="001000000000" w:firstRow="0" w:lastRow="0" w:firstColumn="1" w:lastColumn="0" w:oddVBand="0" w:evenVBand="0" w:oddHBand="0" w:evenHBand="0" w:firstRowFirstColumn="0" w:firstRowLastColumn="0" w:lastRowFirstColumn="0" w:lastRowLastColumn="0"/>
+            <w:tcW w:w="1261" w:type="dxa"/>
+          </w:tcPr>
+          <w:p>
+            <w:r>
+              <w:t>Fecha</w:t>
+            </w:r>
+          </w:p>
+        </w:tc>
+        <w:tc>
+          <w:tcPr>
+            <w:tcW w:w="1261" w:type="dxa"/>
+          </w:tcPr>
+          <w:p>
+            <w:pPr>
+              <w:cnfStyle w:val="100000000000" w:firstRow="1" w:lastRow="0" w:firstColumn="0" w:lastColumn="0" w:oddVBand="0" w:evenVBand="0" w:oddHBand="0" w:evenHBand="0" w:firstRowFirstColumn="0" w:firstRowLastColumn="0" w:lastRowFirstColumn="0" w:lastRowLastColumn="0"/>
+            </w:pPr>
+            <w:r>
+              <w:t>Inicio</w:t>
+            </w:r>
+          </w:p>
+        </w:tc>
+        <w:tc>
+          <w:tcPr>
+            <w:tcW w:w="1261" w:type="dxa"/>
+          </w:tcPr>
+          <w:p>
+            <w:pPr>
+              <w:cnfStyle w:val="100000000000" w:firstRow="1" w:lastRow="0" w:firstColumn="0" w:lastColumn="0" w:oddVBand="0" w:evenVBand="0" w:oddHBand="0" w:evenHBand="0" w:firstRowFirstColumn="0" w:firstRowLastColumn="0" w:lastRowFirstColumn="0" w:lastRowLastColumn="0"/>
+            </w:pPr>
+            <w:r>
+              <w:t>Fin</w:t>
+            </w:r>
+          </w:p>
+        </w:tc>
+        <w:tc>
+          <w:tcPr>
+            <w:tcW w:w="1261" w:type="dxa"/>
+          </w:tcPr>
+          <w:p>
+            <w:pPr>
+              <w:cnfStyle w:val="100000000000" w:firstRow="1" w:lastRow="0" w:firstColumn="0" w:lastColumn="0" w:oddVBand="0" w:evenVBand="0" w:oddHBand="0" w:evenHBand="0" w:firstRowFirstColumn="0" w:firstRowLastColumn="0" w:lastRowFirstColumn="0" w:lastRowLastColumn="0"/>
+            </w:pPr>
+            <w:r>
+              <w:t>Tiempo Interrupción</w:t>
+            </w:r>
+          </w:p>
+        </w:tc>
+        <w:tc>
+          <w:tcPr>
+            <w:tcW w:w="1261" w:type="dxa"/>
+          </w:tcPr>
+          <w:p>
+            <w:pPr>
+              <w:cnfStyle w:val="100000000000" w:firstRow="1" w:lastRow="0" w:firstColumn="0" w:lastColumn="0" w:oddVBand="0" w:evenVBand="0" w:oddHBand="0" w:evenHBand="0" w:firstRowFirstColumn="0" w:firstRowLastColumn="0" w:lastRowFirstColumn="0" w:lastRowLastColumn="0"/>
+            </w:pPr>
+            <w:r>
+              <w:t>Delta Tiempo</w:t>
+            </w:r>
+          </w:p>
+        </w:tc>
+        <w:tc>
+          <w:tcPr>
+            <w:tcW w:w="1261" w:type="dxa"/>
+          </w:tcPr>
+          <w:p>
+            <w:pPr>
+              <w:cnfStyle w:val="100000000000" w:firstRow="1" w:lastRow="0" w:firstColumn="0" w:lastColumn="0" w:oddVBand="0" w:evenVBand="0" w:oddHBand="0" w:evenHBand="0" w:firstRowFirstColumn="0" w:firstRowLastColumn="0" w:lastRowFirstColumn="0" w:lastRowLastColumn="0"/>
+            </w:pPr>
+            <w:r>
+              <w:t>Fase</w:t>
+            </w:r>
+          </w:p>
+        </w:tc>
+        <w:tc>
+          <w:tcPr>
+            <w:tcW w:w="1262" w:type="dxa"/>
+          </w:tcPr>
+          <w:p>
+            <w:pPr>
+              <w:cnfStyle w:val="100000000000" w:firstRow="1" w:lastRow="0" w:firstColumn="0" w:lastColumn="0" w:oddVBand="0" w:evenVBand="0" w:oddHBand="0" w:evenHBand="0" w:firstRowFirstColumn="0" w:firstRowLastColumn="0" w:lastRowFirstColumn="0" w:lastRowLastColumn="0"/>
+            </w:pPr>
+            <w:r>
+              <w:t>Comentarios</w:t>
+            </w:r>
+          </w:p>
+        </w:tc>
+      </w:tr>
+      <w:tr>
+        <w:trPr>
+          <w:cnfStyle w:val="000000100000" w:firstRow="0" w:lastRow="0" w:firstColumn="0" w:lastColumn="0" w:oddVBand="0" w:evenVBand="0" w:oddHBand="1" w:evenHBand="0" w:firstRowFirstColumn="0" w:firstRowLastColumn="0" w:lastRowFirstColumn="0" w:lastRowLastColumn="0"/>
+        </w:trPr>
+        <w:tc>
+          <w:tcPr>
+            <w:cnfStyle w:val="001000000000" w:firstRow="0" w:lastRow="0" w:firstColumn="1" w:lastColumn="0" w:oddVBand="0" w:evenVBand="0" w:oddHBand="0" w:evenHBand="0" w:firstRowFirstColumn="0" w:firstRowLastColumn="0" w:lastRowFirstColumn="0" w:lastRowLastColumn="0"/>
+            <w:tcW w:w="1261" w:type="dxa"/>
+          </w:tcPr>
+          <w:p/>
+        </w:tc>
+        <w:tc>
+          <w:tcPr>
+            <w:tcW w:w="1261" w:type="dxa"/>
+          </w:tcPr>
+          <w:p>
+            <w:pPr>
+              <w:cnfStyle w:val="000000100000" w:firstRow="0" w:lastRow="0" w:firstColumn="0" w:lastColumn="0" w:oddVBand="0" w:evenVBand="0" w:oddHBand="1" w:evenHBand="0" w:firstRowFirstColumn="0" w:firstRowLastColumn="0" w:lastRowFirstColumn="0" w:lastRowLastColumn="0"/>
+            </w:pPr>
+          </w:p>
+        </w:tc>
+        <w:tc>
+          <w:tcPr>
+            <w:tcW w:w="1261" w:type="dxa"/>
+          </w:tcPr>
+          <w:p>
+            <w:pPr>
+              <w:cnfStyle w:val="000000100000" w:firstRow="0" w:lastRow="0" w:firstColumn="0" w:lastColumn="0" w:oddVBand="0" w:evenVBand="0" w:oddHBand="1" w:evenHBand="0" w:firstRowFirstColumn="0" w:firstRowLastColumn="0" w:lastRowFirstColumn="0" w:lastRowLastColumn="0"/>
+            </w:pPr>
+          </w:p>
+        </w:tc>
+        <w:tc>
+          <w:tcPr>
+            <w:tcW w:w="1261" w:type="dxa"/>
+          </w:tcPr>
+          <w:p>
+            <w:pPr>
+              <w:cnfStyle w:val="000000100000" w:firstRow="0" w:lastRow="0" w:firstColumn="0" w:lastColumn="0" w:oddVBand="0" w:evenVBand="0" w:oddHBand="1" w:evenHBand="0" w:firstRowFirstColumn="0" w:firstRowLastColumn="0" w:lastRowFirstColumn="0" w:lastRowLastColumn="0"/>
+            </w:pPr>
+          </w:p>
+        </w:tc>
+        <w:tc>
+          <w:tcPr>
+            <w:tcW w:w="1261" w:type="dxa"/>
+          </w:tcPr>
+          <w:p>
+            <w:pPr>
+              <w:cnfStyle w:val="000000100000" w:firstRow="0" w:lastRow="0" w:firstColumn="0" w:lastColumn="0" w:oddVBand="0" w:evenVBand="0" w:oddHBand="1" w:evenHBand="0" w:firstRowFirstColumn="0" w:firstRowLastColumn="0" w:lastRowFirstColumn="0" w:lastRowLastColumn="0"/>
+            </w:pPr>
+          </w:p>
+        </w:tc>
+        <w:tc>
+          <w:tcPr>
+            <w:tcW w:w="1261" w:type="dxa"/>
+          </w:tcPr>
+          <w:p>
+            <w:pPr>
+              <w:cnfStyle w:val="000000100000" w:firstRow="0" w:lastRow="0" w:firstColumn="0" w:lastColumn="0" w:oddVBand="0" w:evenVBand="0" w:oddHBand="1" w:evenHBand="0" w:firstRowFirstColumn="0" w:firstRowLastColumn="0" w:lastRowFirstColumn="0" w:lastRowLastColumn="0"/>
+            </w:pPr>
+          </w:p>
+        </w:tc>
+        <w:tc>
+          <w:tcPr>
+            <w:tcW w:w="1262" w:type="dxa"/>
+          </w:tcPr>
+          <w:p>
+            <w:pPr>
+              <w:cnfStyle w:val="000000100000" w:firstRow="0" w:lastRow="0" w:firstColumn="0" w:lastColumn="0" w:oddVBand="0" w:evenVBand="0" w:oddHBand="1" w:evenHBand="0" w:firstRowFirstColumn="0" w:firstRowLastColumn="0" w:lastRowFirstColumn="0" w:lastRowLastColumn="0"/>
+            </w:pPr>
+          </w:p>
+        </w:tc>
+      </w:tr>
+      <w:tr>
+        <w:tc>
+          <w:tcPr>
+            <w:cnfStyle w:val="001000000000" w:firstRow="0" w:lastRow="0" w:firstColumn="1" w:lastColumn="0" w:oddVBand="0" w:evenVBand="0" w:oddHBand="0" w:evenHBand="0" w:firstRowFirstColumn="0" w:firstRowLastColumn="0" w:lastRowFirstColumn="0" w:lastRowLastColumn="0"/>
+            <w:tcW w:w="1261" w:type="dxa"/>
+          </w:tcPr>
+          <w:p/>
+        </w:tc>
+        <w:tc>
+          <w:tcPr>
+            <w:tcW w:w="1261" w:type="dxa"/>
+          </w:tcPr>
+          <w:p>
+            <w:pPr>
+              <w:cnfStyle w:val="000000000000" w:firstRow="0" w:lastRow="0" w:firstColumn="0" w:lastColumn="0" w:oddVBand="0" w:evenVBand="0" w:oddHBand="0" w:evenHBand="0" w:firstRowFirstColumn="0" w:firstRowLastColumn="0" w:lastRowFirstColumn="0" w:lastRowLastColumn="0"/>
+            </w:pPr>
+          </w:p>
+        </w:tc>
+        <w:tc>
+          <w:tcPr>
+            <w:tcW w:w="1261" w:type="dxa"/>
+          </w:tcPr>
+          <w:p>
+            <w:pPr>
+              <w:cnfStyle w:val="000000000000" w:firstRow="0" w:lastRow="0" w:firstColumn="0" w:lastColumn="0" w:oddVBand="0" w:evenVBand="0" w:oddHBand="0" w:evenHBand="0" w:firstRowFirstColumn="0" w:firstRowLastColumn="0" w:lastRowFirstColumn="0" w:lastRowLastColumn="0"/>
+            </w:pPr>
+          </w:p>
+        </w:tc>
+        <w:tc>
+          <w:tcPr>
+            <w:tcW w:w="1261" w:type="dxa"/>
+          </w:tcPr>
+          <w:p>
+            <w:pPr>
+              <w:cnfStyle w:val="000000000000" w:firstRow="0" w:lastRow="0" w:firstColumn="0" w:lastColumn="0" w:oddVBand="0" w:evenVBand="0" w:oddHBand="0" w:evenHBand="0" w:firstRowFirstColumn="0" w:firstRowLastColumn="0" w:lastRowFirstColumn="0" w:lastRowLastColumn="0"/>
+            </w:pPr>
+          </w:p>
+        </w:tc>
+        <w:tc>
+          <w:tcPr>
+            <w:tcW w:w="1261" w:type="dxa"/>
+          </w:tcPr>
+          <w:p>
+            <w:pPr>
+              <w:cnfStyle w:val="000000000000" w:firstRow="0" w:lastRow="0" w:firstColumn="0" w:lastColumn="0" w:oddVBand="0" w:evenVBand="0" w:oddHBand="0" w:evenHBand="0" w:firstRowFirstColumn="0" w:firstRowLastColumn="0" w:lastRowFirstColumn="0" w:lastRowLastColumn="0"/>
+            </w:pPr>
+          </w:p>
+        </w:tc>
+        <w:tc>
+          <w:tcPr>
+            <w:tcW w:w="1261" w:type="dxa"/>
+          </w:tcPr>
+          <w:p>
+            <w:pPr>
+              <w:cnfStyle w:val="000000000000" w:firstRow="0" w:lastRow="0" w:firstColumn="0" w:lastColumn="0" w:oddVBand="0" w:evenVBand="0" w:oddHBand="0" w:evenHBand="0" w:firstRowFirstColumn="0" w:firstRowLastColumn="0" w:lastRowFirstColumn="0" w:lastRowLastColumn="0"/>
+            </w:pPr>
+          </w:p>
+        </w:tc>
+        <w:tc>
+          <w:tcPr>
+            <w:tcW w:w="1262" w:type="dxa"/>
+          </w:tcPr>
+          <w:p>
+            <w:pPr>
+              <w:cnfStyle w:val="000000000000" w:firstRow="0" w:lastRow="0" w:firstColumn="0" w:lastColumn="0" w:oddVBand="0" w:evenVBand="0" w:oddHBand="0" w:evenHBand="0" w:firstRowFirstColumn="0" w:firstRowLastColumn="0" w:lastRowFirstColumn="0" w:lastRowLastColumn="0"/>
+            </w:pPr>
+          </w:p>
+        </w:tc>
+      </w:tr>
+      <w:tr>
+        <w:trPr>
+          <w:cnfStyle w:val="000000100000" w:firstRow="0" w:lastRow="0" w:firstColumn="0" w:lastColumn="0" w:oddVBand="0" w:evenVBand="0" w:oddHBand="1" w:evenHBand="0" w:firstRowFirstColumn="0" w:firstRowLastColumn="0" w:lastRowFirstColumn="0" w:lastRowLastColumn="0"/>
+        </w:trPr>
+        <w:tc>
+          <w:tcPr>
+            <w:cnfStyle w:val="001000000000" w:firstRow="0" w:lastRow="0" w:firstColumn="1" w:lastColumn="0" w:oddVBand="0" w:evenVBand="0" w:oddHBand="0" w:evenHBand="0" w:firstRowFirstColumn="0" w:firstRowLastColumn="0" w:lastRowFirstColumn="0" w:lastRowLastColumn="0"/>
+            <w:tcW w:w="1261" w:type="dxa"/>
+          </w:tcPr>
+          <w:p/>
+        </w:tc>
+        <w:tc>
+          <w:tcPr>
+            <w:tcW w:w="1261" w:type="dxa"/>
+          </w:tcPr>
+          <w:p>
+            <w:pPr>
+              <w:cnfStyle w:val="000000100000" w:firstRow="0" w:lastRow="0" w:firstColumn="0" w:lastColumn="0" w:oddVBand="0" w:evenVBand="0" w:oddHBand="1" w:evenHBand="0" w:firstRowFirstColumn="0" w:firstRowLastColumn="0" w:lastRowFirstColumn="0" w:lastRowLastColumn="0"/>
+            </w:pPr>
+          </w:p>
+        </w:tc>
+        <w:tc>
+          <w:tcPr>
+            <w:tcW w:w="1261" w:type="dxa"/>
+          </w:tcPr>
+          <w:p>
+            <w:pPr>
+              <w:cnfStyle w:val="000000100000" w:firstRow="0" w:lastRow="0" w:firstColumn="0" w:lastColumn="0" w:oddVBand="0" w:evenVBand="0" w:oddHBand="1" w:evenHBand="0" w:firstRowFirstColumn="0" w:firstRowLastColumn="0" w:lastRowFirstColumn="0" w:lastRowLastColumn="0"/>
+            </w:pPr>
+          </w:p>
+        </w:tc>
+        <w:tc>
+          <w:tcPr>
+            <w:tcW w:w="1261" w:type="dxa"/>
+          </w:tcPr>
+          <w:p>
+            <w:pPr>
+              <w:cnfStyle w:val="000000100000" w:firstRow="0" w:lastRow="0" w:firstColumn="0" w:lastColumn="0" w:oddVBand="0" w:evenVBand="0" w:oddHBand="1" w:evenHBand="0" w:firstRowFirstColumn="0" w:firstRowLastColumn="0" w:lastRowFirstColumn="0" w:lastRowLastColumn="0"/>
+            </w:pPr>
+          </w:p>
+        </w:tc>
+        <w:tc>
+          <w:tcPr>
+            <w:tcW w:w="1261" w:type="dxa"/>
+          </w:tcPr>
+          <w:p>
+            <w:pPr>
+              <w:cnfStyle w:val="000000100000" w:firstRow="0" w:lastRow="0" w:firstColumn="0" w:lastColumn="0" w:oddVBand="0" w:evenVBand="0" w:oddHBand="1" w:evenHBand="0" w:firstRowFirstColumn="0" w:firstRowLastColumn="0" w:lastRowFirstColumn="0" w:lastRowLastColumn="0"/>
+            </w:pPr>
+          </w:p>
+        </w:tc>
+        <w:tc>
+          <w:tcPr>
+            <w:tcW w:w="1261" w:type="dxa"/>
+          </w:tcPr>
+          <w:p>
+            <w:pPr>
+              <w:cnfStyle w:val="000000100000" w:firstRow="0" w:lastRow="0" w:firstColumn="0" w:lastColumn="0" w:oddVBand="0" w:evenVBand="0" w:oddHBand="1" w:evenHBand="0" w:firstRowFirstColumn="0" w:firstRowLastColumn="0" w:lastRowFirstColumn="0" w:lastRowLastColumn="0"/>
+            </w:pPr>
+          </w:p>
+        </w:tc>
+        <w:tc>
+          <w:tcPr>
+            <w:tcW w:w="1262" w:type="dxa"/>
+          </w:tcPr>
+          <w:p>
+            <w:pPr>
+              <w:cnfStyle w:val="000000100000" w:firstRow="0" w:lastRow="0" w:firstColumn="0" w:lastColumn="0" w:oddVBand="0" w:evenVBand="0" w:oddHBand="1" w:evenHBand="0" w:firstRowFirstColumn="0" w:firstRowLastColumn="0" w:lastRowFirstColumn="0" w:lastRowLastColumn="0"/>
+            </w:pPr>
+          </w:p>
+        </w:tc>
+      </w:tr>
+    </w:tbl>
+    <w:p/>
+    <w:p>
+      <w:r>
+        <w:t>José Javier Jo, Carnet: 14343</w:t>
+      </w:r>
+    </w:p>
+    <w:tbl>
+      <w:tblPr>
+        <w:tblStyle w:val="PlainTable4"/>
+        <w:tblW w:w="0" w:type="auto"/>
+        <w:tblLook w:val="04A0" w:firstRow="1" w:lastRow="0" w:firstColumn="1" w:lastColumn="0" w:noHBand="0" w:noVBand="1"/>
+      </w:tblPr>
+      <w:tblGrid>
+        <w:gridCol w:w="1164"/>
+        <w:gridCol w:w="1156"/>
+        <w:gridCol w:w="1114"/>
+        <w:gridCol w:w="1355"/>
+        <w:gridCol w:w="1193"/>
+        <w:gridCol w:w="1140"/>
+        <w:gridCol w:w="1382"/>
+      </w:tblGrid>
+      <w:tr>
+        <w:trPr>
+          <w:cnfStyle w:val="100000000000" w:firstRow="1" w:lastRow="0" w:firstColumn="0" w:lastColumn="0" w:oddVBand="0" w:evenVBand="0" w:oddHBand="0" w:evenHBand="0" w:firstRowFirstColumn="0" w:firstRowLastColumn="0" w:lastRowFirstColumn="0" w:lastRowLastColumn="0"/>
+        </w:trPr>
+        <w:tc>
+          <w:tcPr>
+            <w:cnfStyle w:val="001000000000" w:firstRow="0" w:lastRow="0" w:firstColumn="1" w:lastColumn="0" w:oddVBand="0" w:evenVBand="0" w:oddHBand="0" w:evenHBand="0" w:firstRowFirstColumn="0" w:firstRowLastColumn="0" w:lastRowFirstColumn="0" w:lastRowLastColumn="0"/>
+            <w:tcW w:w="1261" w:type="dxa"/>
+          </w:tcPr>
+          <w:p>
+            <w:r>
+              <w:t>Fecha</w:t>
+            </w:r>
+          </w:p>
+        </w:tc>
+        <w:tc>
+          <w:tcPr>
+            <w:tcW w:w="1261" w:type="dxa"/>
+          </w:tcPr>
+          <w:p>
+            <w:pPr>
+              <w:cnfStyle w:val="100000000000" w:firstRow="1" w:lastRow="0" w:firstColumn="0" w:lastColumn="0" w:oddVBand="0" w:evenVBand="0" w:oddHBand="0" w:evenHBand="0" w:firstRowFirstColumn="0" w:firstRowLastColumn="0" w:lastRowFirstColumn="0" w:lastRowLastColumn="0"/>
+            </w:pPr>
+            <w:r>
+              <w:t>Inicio</w:t>
+            </w:r>
+          </w:p>
+        </w:tc>
+        <w:tc>
+          <w:tcPr>
+            <w:tcW w:w="1261" w:type="dxa"/>
+          </w:tcPr>
+          <w:p>
+            <w:pPr>
+              <w:cnfStyle w:val="100000000000" w:firstRow="1" w:lastRow="0" w:firstColumn="0" w:lastColumn="0" w:oddVBand="0" w:evenVBand="0" w:oddHBand="0" w:evenHBand="0" w:firstRowFirstColumn="0" w:firstRowLastColumn="0" w:lastRowFirstColumn="0" w:lastRowLastColumn="0"/>
+            </w:pPr>
+            <w:r>
+              <w:t>Fin</w:t>
+            </w:r>
+          </w:p>
+        </w:tc>
+        <w:tc>
+          <w:tcPr>
+            <w:tcW w:w="1261" w:type="dxa"/>
+          </w:tcPr>
+          <w:p>
+            <w:pPr>
+              <w:cnfStyle w:val="100000000000" w:firstRow="1" w:lastRow="0" w:firstColumn="0" w:lastColumn="0" w:oddVBand="0" w:evenVBand="0" w:oddHBand="0" w:evenHBand="0" w:firstRowFirstColumn="0" w:firstRowLastColumn="0" w:lastRowFirstColumn="0" w:lastRowLastColumn="0"/>
+            </w:pPr>
+            <w:r>
+              <w:t>Tiempo Interrupción</w:t>
+            </w:r>
+          </w:p>
+        </w:tc>
+        <w:tc>
+          <w:tcPr>
+            <w:tcW w:w="1261" w:type="dxa"/>
+          </w:tcPr>
+          <w:p>
+            <w:pPr>
+              <w:cnfStyle w:val="100000000000" w:firstRow="1" w:lastRow="0" w:firstColumn="0" w:lastColumn="0" w:oddVBand="0" w:evenVBand="0" w:oddHBand="0" w:evenHBand="0" w:firstRowFirstColumn="0" w:firstRowLastColumn="0" w:lastRowFirstColumn="0" w:lastRowLastColumn="0"/>
+            </w:pPr>
+            <w:r>
+              <w:t>Delta Tiempo</w:t>
+            </w:r>
+          </w:p>
+        </w:tc>
+        <w:tc>
+          <w:tcPr>
+            <w:tcW w:w="1261" w:type="dxa"/>
+          </w:tcPr>
+          <w:p>
+            <w:pPr>
+              <w:cnfStyle w:val="100000000000" w:firstRow="1" w:lastRow="0" w:firstColumn="0" w:lastColumn="0" w:oddVBand="0" w:evenVBand="0" w:oddHBand="0" w:evenHBand="0" w:firstRowFirstColumn="0" w:firstRowLastColumn="0" w:lastRowFirstColumn="0" w:lastRowLastColumn="0"/>
+            </w:pPr>
+            <w:r>
+              <w:t>Fase</w:t>
+            </w:r>
+          </w:p>
+        </w:tc>
+        <w:tc>
+          <w:tcPr>
+            <w:tcW w:w="1262" w:type="dxa"/>
+          </w:tcPr>
+          <w:p>
+            <w:pPr>
+              <w:cnfStyle w:val="100000000000" w:firstRow="1" w:lastRow="0" w:firstColumn="0" w:lastColumn="0" w:oddVBand="0" w:evenVBand="0" w:oddHBand="0" w:evenHBand="0" w:firstRowFirstColumn="0" w:firstRowLastColumn="0" w:lastRowFirstColumn="0" w:lastRowLastColumn="0"/>
+            </w:pPr>
+            <w:r>
+              <w:t>Comentarios</w:t>
+            </w:r>
+          </w:p>
+        </w:tc>
+      </w:tr>
+      <w:tr>
+        <w:trPr>
+          <w:cnfStyle w:val="000000100000" w:firstRow="0" w:lastRow="0" w:firstColumn="0" w:lastColumn="0" w:oddVBand="0" w:evenVBand="0" w:oddHBand="1" w:evenHBand="0" w:firstRowFirstColumn="0" w:firstRowLastColumn="0" w:lastRowFirstColumn="0" w:lastRowLastColumn="0"/>
+        </w:trPr>
+        <w:tc>
+          <w:tcPr>
+            <w:cnfStyle w:val="001000000000" w:firstRow="0" w:lastRow="0" w:firstColumn="1" w:lastColumn="0" w:oddVBand="0" w:evenVBand="0" w:oddHBand="0" w:evenHBand="0" w:firstRowFirstColumn="0" w:firstRowLastColumn="0" w:lastRowFirstColumn="0" w:lastRowLastColumn="0"/>
+            <w:tcW w:w="1261" w:type="dxa"/>
+          </w:tcPr>
+          <w:p/>
+        </w:tc>
+        <w:tc>
+          <w:tcPr>
+            <w:tcW w:w="1261" w:type="dxa"/>
+          </w:tcPr>
+          <w:p>
+            <w:pPr>
+              <w:cnfStyle w:val="000000100000" w:firstRow="0" w:lastRow="0" w:firstColumn="0" w:lastColumn="0" w:oddVBand="0" w:evenVBand="0" w:oddHBand="1" w:evenHBand="0" w:firstRowFirstColumn="0" w:firstRowLastColumn="0" w:lastRowFirstColumn="0" w:lastRowLastColumn="0"/>
+            </w:pPr>
+          </w:p>
+        </w:tc>
+        <w:tc>
+          <w:tcPr>
+            <w:tcW w:w="1261" w:type="dxa"/>
+          </w:tcPr>
+          <w:p>
+            <w:pPr>
+              <w:cnfStyle w:val="000000100000" w:firstRow="0" w:lastRow="0" w:firstColumn="0" w:lastColumn="0" w:oddVBand="0" w:evenVBand="0" w:oddHBand="1" w:evenHBand="0" w:firstRowFirstColumn="0" w:firstRowLastColumn="0" w:lastRowFirstColumn="0" w:lastRowLastColumn="0"/>
+            </w:pPr>
+          </w:p>
+        </w:tc>
+        <w:tc>
+          <w:tcPr>
+            <w:tcW w:w="1261" w:type="dxa"/>
+          </w:tcPr>
+          <w:p>
+            <w:pPr>
+              <w:cnfStyle w:val="000000100000" w:firstRow="0" w:lastRow="0" w:firstColumn="0" w:lastColumn="0" w:oddVBand="0" w:evenVBand="0" w:oddHBand="1" w:evenHBand="0" w:firstRowFirstColumn="0" w:firstRowLastColumn="0" w:lastRowFirstColumn="0" w:lastRowLastColumn="0"/>
+            </w:pPr>
+          </w:p>
+        </w:tc>
+        <w:tc>
+          <w:tcPr>
+            <w:tcW w:w="1261" w:type="dxa"/>
+          </w:tcPr>
+          <w:p>
+            <w:pPr>
+              <w:cnfStyle w:val="000000100000" w:firstRow="0" w:lastRow="0" w:firstColumn="0" w:lastColumn="0" w:oddVBand="0" w:evenVBand="0" w:oddHBand="1" w:evenHBand="0" w:firstRowFirstColumn="0" w:firstRowLastColumn="0" w:lastRowFirstColumn="0" w:lastRowLastColumn="0"/>
+            </w:pPr>
+          </w:p>
+        </w:tc>
+        <w:tc>
+          <w:tcPr>
+            <w:tcW w:w="1261" w:type="dxa"/>
+          </w:tcPr>
+          <w:p>
+            <w:pPr>
+              <w:cnfStyle w:val="000000100000" w:firstRow="0" w:lastRow="0" w:firstColumn="0" w:lastColumn="0" w:oddVBand="0" w:evenVBand="0" w:oddHBand="1" w:evenHBand="0" w:firstRowFirstColumn="0" w:firstRowLastColumn="0" w:lastRowFirstColumn="0" w:lastRowLastColumn="0"/>
+            </w:pPr>
+          </w:p>
+        </w:tc>
+        <w:tc>
+          <w:tcPr>
+            <w:tcW w:w="1262" w:type="dxa"/>
+          </w:tcPr>
+          <w:p>
+            <w:pPr>
+              <w:cnfStyle w:val="000000100000" w:firstRow="0" w:lastRow="0" w:firstColumn="0" w:lastColumn="0" w:oddVBand="0" w:evenVBand="0" w:oddHBand="1" w:evenHBand="0" w:firstRowFirstColumn="0" w:firstRowLastColumn="0" w:lastRowFirstColumn="0" w:lastRowLastColumn="0"/>
+            </w:pPr>
+          </w:p>
+        </w:tc>
+      </w:tr>
+      <w:tr>
+        <w:tc>
+          <w:tcPr>
+            <w:cnfStyle w:val="001000000000" w:firstRow="0" w:lastRow="0" w:firstColumn="1" w:lastColumn="0" w:oddVBand="0" w:evenVBand="0" w:oddHBand="0" w:evenHBand="0" w:firstRowFirstColumn="0" w:firstRowLastColumn="0" w:lastRowFirstColumn="0" w:lastRowLastColumn="0"/>
+            <w:tcW w:w="1261" w:type="dxa"/>
+          </w:tcPr>
+          <w:p/>
+        </w:tc>
+        <w:tc>
+          <w:tcPr>
+            <w:tcW w:w="1261" w:type="dxa"/>
+          </w:tcPr>
+          <w:p>
+            <w:pPr>
+              <w:cnfStyle w:val="000000000000" w:firstRow="0" w:lastRow="0" w:firstColumn="0" w:lastColumn="0" w:oddVBand="0" w:evenVBand="0" w:oddHBand="0" w:evenHBand="0" w:firstRowFirstColumn="0" w:firstRowLastColumn="0" w:lastRowFirstColumn="0" w:lastRowLastColumn="0"/>
+            </w:pPr>
+          </w:p>
+        </w:tc>
+        <w:tc>
+          <w:tcPr>
+            <w:tcW w:w="1261" w:type="dxa"/>
+          </w:tcPr>
+          <w:p>
+            <w:pPr>
+              <w:cnfStyle w:val="000000000000" w:firstRow="0" w:lastRow="0" w:firstColumn="0" w:lastColumn="0" w:oddVBand="0" w:evenVBand="0" w:oddHBand="0" w:evenHBand="0" w:firstRowFirstColumn="0" w:firstRowLastColumn="0" w:lastRowFirstColumn="0" w:lastRowLastColumn="0"/>
+            </w:pPr>
+          </w:p>
+        </w:tc>
+        <w:tc>
+          <w:tcPr>
+            <w:tcW w:w="1261" w:type="dxa"/>
+          </w:tcPr>
+          <w:p>
+            <w:pPr>
+              <w:cnfStyle w:val="000000000000" w:firstRow="0" w:lastRow="0" w:firstColumn="0" w:lastColumn="0" w:oddVBand="0" w:evenVBand="0" w:oddHBand="0" w:evenHBand="0" w:firstRowFirstColumn="0" w:firstRowLastColumn="0" w:lastRowFirstColumn="0" w:lastRowLastColumn="0"/>
+            </w:pPr>
+          </w:p>
+        </w:tc>
+        <w:tc>
+          <w:tcPr>
+            <w:tcW w:w="1261" w:type="dxa"/>
+          </w:tcPr>
+          <w:p>
+            <w:pPr>
+              <w:cnfStyle w:val="000000000000" w:firstRow="0" w:lastRow="0" w:firstColumn="0" w:lastColumn="0" w:oddVBand="0" w:evenVBand="0" w:oddHBand="0" w:evenHBand="0" w:firstRowFirstColumn="0" w:firstRowLastColumn="0" w:lastRowFirstColumn="0" w:lastRowLastColumn="0"/>
+            </w:pPr>
+          </w:p>
+        </w:tc>
+        <w:tc>
+          <w:tcPr>
+            <w:tcW w:w="1261" w:type="dxa"/>
+          </w:tcPr>
+          <w:p>
+            <w:pPr>
+              <w:cnfStyle w:val="000000000000" w:firstRow="0" w:lastRow="0" w:firstColumn="0" w:lastColumn="0" w:oddVBand="0" w:evenVBand="0" w:oddHBand="0" w:evenHBand="0" w:firstRowFirstColumn="0" w:firstRowLastColumn="0" w:lastRowFirstColumn="0" w:lastRowLastColumn="0"/>
+            </w:pPr>
+          </w:p>
+        </w:tc>
+        <w:tc>
+          <w:tcPr>
+            <w:tcW w:w="1262" w:type="dxa"/>
+          </w:tcPr>
+          <w:p>
+            <w:pPr>
+              <w:cnfStyle w:val="000000000000" w:firstRow="0" w:lastRow="0" w:firstColumn="0" w:lastColumn="0" w:oddVBand="0" w:evenVBand="0" w:oddHBand="0" w:evenHBand="0" w:firstRowFirstColumn="0" w:firstRowLastColumn="0" w:lastRowFirstColumn="0" w:lastRowLastColumn="0"/>
+            </w:pPr>
+          </w:p>
+        </w:tc>
+      </w:tr>
+      <w:tr>
+        <w:trPr>
+          <w:cnfStyle w:val="000000100000" w:firstRow="0" w:lastRow="0" w:firstColumn="0" w:lastColumn="0" w:oddVBand="0" w:evenVBand="0" w:oddHBand="1" w:evenHBand="0" w:firstRowFirstColumn="0" w:firstRowLastColumn="0" w:lastRowFirstColumn="0" w:lastRowLastColumn="0"/>
+        </w:trPr>
+        <w:tc>
+          <w:tcPr>
+            <w:cnfStyle w:val="001000000000" w:firstRow="0" w:lastRow="0" w:firstColumn="1" w:lastColumn="0" w:oddVBand="0" w:evenVBand="0" w:oddHBand="0" w:evenHBand="0" w:firstRowFirstColumn="0" w:firstRowLastColumn="0" w:lastRowFirstColumn="0" w:lastRowLastColumn="0"/>
+            <w:tcW w:w="1261" w:type="dxa"/>
+          </w:tcPr>
+          <w:p/>
+        </w:tc>
+        <w:tc>
+          <w:tcPr>
+            <w:tcW w:w="1261" w:type="dxa"/>
+          </w:tcPr>
+          <w:p>
+            <w:pPr>
+              <w:cnfStyle w:val="000000100000" w:firstRow="0" w:lastRow="0" w:firstColumn="0" w:lastColumn="0" w:oddVBand="0" w:evenVBand="0" w:oddHBand="1" w:evenHBand="0" w:firstRowFirstColumn="0" w:firstRowLastColumn="0" w:lastRowFirstColumn="0" w:lastRowLastColumn="0"/>
+            </w:pPr>
+          </w:p>
+        </w:tc>
+        <w:tc>
+          <w:tcPr>
+            <w:tcW w:w="1261" w:type="dxa"/>
+          </w:tcPr>
+          <w:p>
+            <w:pPr>
+              <w:cnfStyle w:val="000000100000" w:firstRow="0" w:lastRow="0" w:firstColumn="0" w:lastColumn="0" w:oddVBand="0" w:evenVBand="0" w:oddHBand="1" w:evenHBand="0" w:firstRowFirstColumn="0" w:firstRowLastColumn="0" w:lastRowFirstColumn="0" w:lastRowLastColumn="0"/>
+            </w:pPr>
+          </w:p>
+        </w:tc>
+        <w:tc>
+          <w:tcPr>
+            <w:tcW w:w="1261" w:type="dxa"/>
+          </w:tcPr>
+          <w:p>
+            <w:pPr>
+              <w:cnfStyle w:val="000000100000" w:firstRow="0" w:lastRow="0" w:firstColumn="0" w:lastColumn="0" w:oddVBand="0" w:evenVBand="0" w:oddHBand="1" w:evenHBand="0" w:firstRowFirstColumn="0" w:firstRowLastColumn="0" w:lastRowFirstColumn="0" w:lastRowLastColumn="0"/>
+            </w:pPr>
+          </w:p>
+        </w:tc>
+        <w:tc>
+          <w:tcPr>
+            <w:tcW w:w="1261" w:type="dxa"/>
+          </w:tcPr>
+          <w:p>
+            <w:pPr>
+              <w:cnfStyle w:val="000000100000" w:firstRow="0" w:lastRow="0" w:firstColumn="0" w:lastColumn="0" w:oddVBand="0" w:evenVBand="0" w:oddHBand="1" w:evenHBand="0" w:firstRowFirstColumn="0" w:firstRowLastColumn="0" w:lastRowFirstColumn="0" w:lastRowLastColumn="0"/>
+            </w:pPr>
+          </w:p>
+        </w:tc>
+        <w:tc>
+          <w:tcPr>
+            <w:tcW w:w="1261" w:type="dxa"/>
+          </w:tcPr>
+          <w:p>
+            <w:pPr>
+              <w:cnfStyle w:val="000000100000" w:firstRow="0" w:lastRow="0" w:firstColumn="0" w:lastColumn="0" w:oddVBand="0" w:evenVBand="0" w:oddHBand="1" w:evenHBand="0" w:firstRowFirstColumn="0" w:firstRowLastColumn="0" w:lastRowFirstColumn="0" w:lastRowLastColumn="0"/>
+            </w:pPr>
+          </w:p>
+        </w:tc>
+        <w:tc>
+          <w:tcPr>
+            <w:tcW w:w="1262" w:type="dxa"/>
+          </w:tcPr>
+          <w:p>
+            <w:pPr>
+              <w:cnfStyle w:val="000000100000" w:firstRow="0" w:lastRow="0" w:firstColumn="0" w:lastColumn="0" w:oddVBand="0" w:evenVBand="0" w:oddHBand="1" w:evenHBand="0" w:firstRowFirstColumn="0" w:firstRowLastColumn="0" w:lastRowFirstColumn="0" w:lastRowLastColumn="0"/>
+            </w:pPr>
+          </w:p>
+        </w:tc>
+      </w:tr>
+    </w:tbl>
+    <w:p/>
+    <w:p>
+      <w:r>
+        <w:t>Jonnathan Juárez, Carnet: 15377</w:t>
+      </w:r>
+    </w:p>
+    <w:tbl>
+      <w:tblPr>
+        <w:tblStyle w:val="PlainTable4"/>
+        <w:tblW w:w="0" w:type="auto"/>
+        <w:tblLook w:val="04A0" w:firstRow="1" w:lastRow="0" w:firstColumn="1" w:lastColumn="0" w:noHBand="0" w:noVBand="1"/>
+      </w:tblPr>
+      <w:tblGrid>
+        <w:gridCol w:w="1164"/>
+        <w:gridCol w:w="1156"/>
+        <w:gridCol w:w="1114"/>
+        <w:gridCol w:w="1355"/>
+        <w:gridCol w:w="1193"/>
+        <w:gridCol w:w="1140"/>
+        <w:gridCol w:w="1382"/>
+      </w:tblGrid>
+      <w:tr>
+        <w:trPr>
+          <w:cnfStyle w:val="100000000000" w:firstRow="1" w:lastRow="0" w:firstColumn="0" w:lastColumn="0" w:oddVBand="0" w:evenVBand="0" w:oddHBand="0" w:evenHBand="0" w:firstRowFirstColumn="0" w:firstRowLastColumn="0" w:lastRowFirstColumn="0" w:lastRowLastColumn="0"/>
+        </w:trPr>
+        <w:tc>
+          <w:tcPr>
+            <w:cnfStyle w:val="001000000000" w:firstRow="0" w:lastRow="0" w:firstColumn="1" w:lastColumn="0" w:oddVBand="0" w:evenVBand="0" w:oddHBand="0" w:evenHBand="0" w:firstRowFirstColumn="0" w:firstRowLastColumn="0" w:lastRowFirstColumn="0" w:lastRowLastColumn="0"/>
+            <w:tcW w:w="1261" w:type="dxa"/>
+          </w:tcPr>
+          <w:p>
+            <w:r>
+              <w:t>Fecha</w:t>
+            </w:r>
+          </w:p>
+        </w:tc>
+        <w:tc>
+          <w:tcPr>
+            <w:tcW w:w="1261" w:type="dxa"/>
+          </w:tcPr>
+          <w:p>
+            <w:pPr>
+              <w:cnfStyle w:val="100000000000" w:firstRow="1" w:lastRow="0" w:firstColumn="0" w:lastColumn="0" w:oddVBand="0" w:evenVBand="0" w:oddHBand="0" w:evenHBand="0" w:firstRowFirstColumn="0" w:firstRowLastColumn="0" w:lastRowFirstColumn="0" w:lastRowLastColumn="0"/>
+            </w:pPr>
+            <w:r>
+              <w:t>Inicio</w:t>
+            </w:r>
+          </w:p>
+        </w:tc>
+        <w:tc>
+          <w:tcPr>
+            <w:tcW w:w="1261" w:type="dxa"/>
+          </w:tcPr>
+          <w:p>
+            <w:pPr>
+              <w:cnfStyle w:val="100000000000" w:firstRow="1" w:lastRow="0" w:firstColumn="0" w:lastColumn="0" w:oddVBand="0" w:evenVBand="0" w:oddHBand="0" w:evenHBand="0" w:firstRowFirstColumn="0" w:firstRowLastColumn="0" w:lastRowFirstColumn="0" w:lastRowLastColumn="0"/>
+            </w:pPr>
+            <w:r>
+              <w:t>Fin</w:t>
+            </w:r>
+          </w:p>
+        </w:tc>
+        <w:tc>
+          <w:tcPr>
+            <w:tcW w:w="1261" w:type="dxa"/>
+          </w:tcPr>
+          <w:p>
+            <w:pPr>
+              <w:cnfStyle w:val="100000000000" w:firstRow="1" w:lastRow="0" w:firstColumn="0" w:lastColumn="0" w:oddVBand="0" w:evenVBand="0" w:oddHBand="0" w:evenHBand="0" w:firstRowFirstColumn="0" w:firstRowLastColumn="0" w:lastRowFirstColumn="0" w:lastRowLastColumn="0"/>
+            </w:pPr>
+            <w:r>
+              <w:t>Tiempo Interrupción</w:t>
+            </w:r>
+          </w:p>
+        </w:tc>
+        <w:tc>
+          <w:tcPr>
+            <w:tcW w:w="1261" w:type="dxa"/>
+          </w:tcPr>
+          <w:p>
+            <w:pPr>
+              <w:cnfStyle w:val="100000000000" w:firstRow="1" w:lastRow="0" w:firstColumn="0" w:lastColumn="0" w:oddVBand="0" w:evenVBand="0" w:oddHBand="0" w:evenHBand="0" w:firstRowFirstColumn="0" w:firstRowLastColumn="0" w:lastRowFirstColumn="0" w:lastRowLastColumn="0"/>
+            </w:pPr>
+            <w:r>
+              <w:t>Delta Tiempo</w:t>
+            </w:r>
+          </w:p>
+        </w:tc>
+        <w:tc>
+          <w:tcPr>
+            <w:tcW w:w="1261" w:type="dxa"/>
+          </w:tcPr>
+          <w:p>
+            <w:pPr>
+              <w:cnfStyle w:val="100000000000" w:firstRow="1" w:lastRow="0" w:firstColumn="0" w:lastColumn="0" w:oddVBand="0" w:evenVBand="0" w:oddHBand="0" w:evenHBand="0" w:firstRowFirstColumn="0" w:firstRowLastColumn="0" w:lastRowFirstColumn="0" w:lastRowLastColumn="0"/>
+            </w:pPr>
+            <w:r>
+              <w:t>Fase</w:t>
+            </w:r>
+          </w:p>
+        </w:tc>
+        <w:tc>
+          <w:tcPr>
+            <w:tcW w:w="1262" w:type="dxa"/>
+          </w:tcPr>
+          <w:p>
+            <w:pPr>
+              <w:cnfStyle w:val="100000000000" w:firstRow="1" w:lastRow="0" w:firstColumn="0" w:lastColumn="0" w:oddVBand="0" w:evenVBand="0" w:oddHBand="0" w:evenHBand="0" w:firstRowFirstColumn="0" w:firstRowLastColumn="0" w:lastRowFirstColumn="0" w:lastRowLastColumn="0"/>
+            </w:pPr>
+            <w:r>
+              <w:t>Comentarios</w:t>
+            </w:r>
+          </w:p>
+        </w:tc>
+      </w:tr>
+      <w:tr>
+        <w:trPr>
+          <w:cnfStyle w:val="000000100000" w:firstRow="0" w:lastRow="0" w:firstColumn="0" w:lastColumn="0" w:oddVBand="0" w:evenVBand="0" w:oddHBand="1" w:evenHBand="0" w:firstRowFirstColumn="0" w:firstRowLastColumn="0" w:lastRowFirstColumn="0" w:lastRowLastColumn="0"/>
+        </w:trPr>
+        <w:tc>
+          <w:tcPr>
+            <w:cnfStyle w:val="001000000000" w:firstRow="0" w:lastRow="0" w:firstColumn="1" w:lastColumn="0" w:oddVBand="0" w:evenVBand="0" w:oddHBand="0" w:evenHBand="0" w:firstRowFirstColumn="0" w:firstRowLastColumn="0" w:lastRowFirstColumn="0" w:lastRowLastColumn="0"/>
+            <w:tcW w:w="1261" w:type="dxa"/>
+          </w:tcPr>
+          <w:p/>
+        </w:tc>
+        <w:tc>
+          <w:tcPr>
+            <w:tcW w:w="1261" w:type="dxa"/>
+          </w:tcPr>
+          <w:p>
+            <w:pPr>
+              <w:cnfStyle w:val="000000100000" w:firstRow="0" w:lastRow="0" w:firstColumn="0" w:lastColumn="0" w:oddVBand="0" w:evenVBand="0" w:oddHBand="1" w:evenHBand="0" w:firstRowFirstColumn="0" w:firstRowLastColumn="0" w:lastRowFirstColumn="0" w:lastRowLastColumn="0"/>
+            </w:pPr>
+          </w:p>
+        </w:tc>
+        <w:tc>
+          <w:tcPr>
+            <w:tcW w:w="1261" w:type="dxa"/>
+          </w:tcPr>
+          <w:p>
+            <w:pPr>
+              <w:cnfStyle w:val="000000100000" w:firstRow="0" w:lastRow="0" w:firstColumn="0" w:lastColumn="0" w:oddVBand="0" w:evenVBand="0" w:oddHBand="1" w:evenHBand="0" w:firstRowFirstColumn="0" w:firstRowLastColumn="0" w:lastRowFirstColumn="0" w:lastRowLastColumn="0"/>
+            </w:pPr>
+          </w:p>
+        </w:tc>
+        <w:tc>
+          <w:tcPr>
+            <w:tcW w:w="1261" w:type="dxa"/>
+          </w:tcPr>
+          <w:p>
+            <w:pPr>
+              <w:cnfStyle w:val="000000100000" w:firstRow="0" w:lastRow="0" w:firstColumn="0" w:lastColumn="0" w:oddVBand="0" w:evenVBand="0" w:oddHBand="1" w:evenHBand="0" w:firstRowFirstColumn="0" w:firstRowLastColumn="0" w:lastRowFirstColumn="0" w:lastRowLastColumn="0"/>
+            </w:pPr>
+          </w:p>
+        </w:tc>
+        <w:tc>
+          <w:tcPr>
+            <w:tcW w:w="1261" w:type="dxa"/>
+          </w:tcPr>
+          <w:p>
+            <w:pPr>
+              <w:cnfStyle w:val="000000100000" w:firstRow="0" w:lastRow="0" w:firstColumn="0" w:lastColumn="0" w:oddVBand="0" w:evenVBand="0" w:oddHBand="1" w:evenHBand="0" w:firstRowFirstColumn="0" w:firstRowLastColumn="0" w:lastRowFirstColumn="0" w:lastRowLastColumn="0"/>
+            </w:pPr>
+          </w:p>
+        </w:tc>
+        <w:tc>
+          <w:tcPr>
+            <w:tcW w:w="1261" w:type="dxa"/>
+          </w:tcPr>
+          <w:p>
+            <w:pPr>
+              <w:cnfStyle w:val="000000100000" w:firstRow="0" w:lastRow="0" w:firstColumn="0" w:lastColumn="0" w:oddVBand="0" w:evenVBand="0" w:oddHBand="1" w:evenHBand="0" w:firstRowFirstColumn="0" w:firstRowLastColumn="0" w:lastRowFirstColumn="0" w:lastRowLastColumn="0"/>
+            </w:pPr>
+          </w:p>
+        </w:tc>
+        <w:tc>
+          <w:tcPr>
+            <w:tcW w:w="1262" w:type="dxa"/>
+          </w:tcPr>
+          <w:p>
+            <w:pPr>
+              <w:cnfStyle w:val="000000100000" w:firstRow="0" w:lastRow="0" w:firstColumn="0" w:lastColumn="0" w:oddVBand="0" w:evenVBand="0" w:oddHBand="1" w:evenHBand="0" w:firstRowFirstColumn="0" w:firstRowLastColumn="0" w:lastRowFirstColumn="0" w:lastRowLastColumn="0"/>
+            </w:pPr>
+          </w:p>
+        </w:tc>
+      </w:tr>
+      <w:tr>
+        <w:tc>
+          <w:tcPr>
+            <w:cnfStyle w:val="001000000000" w:firstRow="0" w:lastRow="0" w:firstColumn="1" w:lastColumn="0" w:oddVBand="0" w:evenVBand="0" w:oddHBand="0" w:evenHBand="0" w:firstRowFirstColumn="0" w:firstRowLastColumn="0" w:lastRowFirstColumn="0" w:lastRowLastColumn="0"/>
+            <w:tcW w:w="1261" w:type="dxa"/>
+          </w:tcPr>
+          <w:p/>
+        </w:tc>
+        <w:tc>
+          <w:tcPr>
+            <w:tcW w:w="1261" w:type="dxa"/>
+          </w:tcPr>
+          <w:p>
+            <w:pPr>
+              <w:cnfStyle w:val="000000000000" w:firstRow="0" w:lastRow="0" w:firstColumn="0" w:lastColumn="0" w:oddVBand="0" w:evenVBand="0" w:oddHBand="0" w:evenHBand="0" w:firstRowFirstColumn="0" w:firstRowLastColumn="0" w:lastRowFirstColumn="0" w:lastRowLastColumn="0"/>
+            </w:pPr>
+          </w:p>
+        </w:tc>
+        <w:tc>
+          <w:tcPr>
+            <w:tcW w:w="1261" w:type="dxa"/>
+          </w:tcPr>
+          <w:p>
+            <w:pPr>
+              <w:cnfStyle w:val="000000000000" w:firstRow="0" w:lastRow="0" w:firstColumn="0" w:lastColumn="0" w:oddVBand="0" w:evenVBand="0" w:oddHBand="0" w:evenHBand="0" w:firstRowFirstColumn="0" w:firstRowLastColumn="0" w:lastRowFirstColumn="0" w:lastRowLastColumn="0"/>
+            </w:pPr>
+          </w:p>
+        </w:tc>
+        <w:tc>
+          <w:tcPr>
+            <w:tcW w:w="1261" w:type="dxa"/>
+          </w:tcPr>
+          <w:p>
+            <w:pPr>
+              <w:cnfStyle w:val="000000000000" w:firstRow="0" w:lastRow="0" w:firstColumn="0" w:lastColumn="0" w:oddVBand="0" w:evenVBand="0" w:oddHBand="0" w:evenHBand="0" w:firstRowFirstColumn="0" w:firstRowLastColumn="0" w:lastRowFirstColumn="0" w:lastRowLastColumn="0"/>
+            </w:pPr>
+          </w:p>
+        </w:tc>
+        <w:tc>
+          <w:tcPr>
+            <w:tcW w:w="1261" w:type="dxa"/>
+          </w:tcPr>
+          <w:p>
+            <w:pPr>
+              <w:cnfStyle w:val="000000000000" w:firstRow="0" w:lastRow="0" w:firstColumn="0" w:lastColumn="0" w:oddVBand="0" w:evenVBand="0" w:oddHBand="0" w:evenHBand="0" w:firstRowFirstColumn="0" w:firstRowLastColumn="0" w:lastRowFirstColumn="0" w:lastRowLastColumn="0"/>
+            </w:pPr>
+          </w:p>
+        </w:tc>
+        <w:tc>
+          <w:tcPr>
+            <w:tcW w:w="1261" w:type="dxa"/>
+          </w:tcPr>
+          <w:p>
+            <w:pPr>
+              <w:cnfStyle w:val="000000000000" w:firstRow="0" w:lastRow="0" w:firstColumn="0" w:lastColumn="0" w:oddVBand="0" w:evenVBand="0" w:oddHBand="0" w:evenHBand="0" w:firstRowFirstColumn="0" w:firstRowLastColumn="0" w:lastRowFirstColumn="0" w:lastRowLastColumn="0"/>
+            </w:pPr>
+          </w:p>
+        </w:tc>
+        <w:tc>
+          <w:tcPr>
+            <w:tcW w:w="1262" w:type="dxa"/>
+          </w:tcPr>
+          <w:p>
+            <w:pPr>
+              <w:cnfStyle w:val="000000000000" w:firstRow="0" w:lastRow="0" w:firstColumn="0" w:lastColumn="0" w:oddVBand="0" w:evenVBand="0" w:oddHBand="0" w:evenHBand="0" w:firstRowFirstColumn="0" w:firstRowLastColumn="0" w:lastRowFirstColumn="0" w:lastRowLastColumn="0"/>
+            </w:pPr>
+          </w:p>
+        </w:tc>
+      </w:tr>
+      <w:tr>
+        <w:trPr>
+          <w:cnfStyle w:val="000000100000" w:firstRow="0" w:lastRow="0" w:firstColumn="0" w:lastColumn="0" w:oddVBand="0" w:evenVBand="0" w:oddHBand="1" w:evenHBand="0" w:firstRowFirstColumn="0" w:firstRowLastColumn="0" w:lastRowFirstColumn="0" w:lastRowLastColumn="0"/>
+        </w:trPr>
+        <w:tc>
+          <w:tcPr>
+            <w:cnfStyle w:val="001000000000" w:firstRow="0" w:lastRow="0" w:firstColumn="1" w:lastColumn="0" w:oddVBand="0" w:evenVBand="0" w:oddHBand="0" w:evenHBand="0" w:firstRowFirstColumn="0" w:firstRowLastColumn="0" w:lastRowFirstColumn="0" w:lastRowLastColumn="0"/>
+            <w:tcW w:w="1261" w:type="dxa"/>
+          </w:tcPr>
+          <w:p/>
+        </w:tc>
+        <w:tc>
+          <w:tcPr>
+            <w:tcW w:w="1261" w:type="dxa"/>
+          </w:tcPr>
+          <w:p>
+            <w:pPr>
+              <w:cnfStyle w:val="000000100000" w:firstRow="0" w:lastRow="0" w:firstColumn="0" w:lastColumn="0" w:oddVBand="0" w:evenVBand="0" w:oddHBand="1" w:evenHBand="0" w:firstRowFirstColumn="0" w:firstRowLastColumn="0" w:lastRowFirstColumn="0" w:lastRowLastColumn="0"/>
+            </w:pPr>
+          </w:p>
+        </w:tc>
+        <w:tc>
+          <w:tcPr>
+            <w:tcW w:w="1261" w:type="dxa"/>
+          </w:tcPr>
+          <w:p>
+            <w:pPr>
+              <w:cnfStyle w:val="000000100000" w:firstRow="0" w:lastRow="0" w:firstColumn="0" w:lastColumn="0" w:oddVBand="0" w:evenVBand="0" w:oddHBand="1" w:evenHBand="0" w:firstRowFirstColumn="0" w:firstRowLastColumn="0" w:lastRowFirstColumn="0" w:lastRowLastColumn="0"/>
+            </w:pPr>
+          </w:p>
+        </w:tc>
+        <w:tc>
+          <w:tcPr>
+            <w:tcW w:w="1261" w:type="dxa"/>
+          </w:tcPr>
+          <w:p>
+            <w:pPr>
+              <w:cnfStyle w:val="000000100000" w:firstRow="0" w:lastRow="0" w:firstColumn="0" w:lastColumn="0" w:oddVBand="0" w:evenVBand="0" w:oddHBand="1" w:evenHBand="0" w:firstRowFirstColumn="0" w:firstRowLastColumn="0" w:lastRowFirstColumn="0" w:lastRowLastColumn="0"/>
+            </w:pPr>
+          </w:p>
+        </w:tc>
+        <w:tc>
+          <w:tcPr>
+            <w:tcW w:w="1261" w:type="dxa"/>
+          </w:tcPr>
+          <w:p>
+            <w:pPr>
+              <w:cnfStyle w:val="000000100000" w:firstRow="0" w:lastRow="0" w:firstColumn="0" w:lastColumn="0" w:oddVBand="0" w:evenVBand="0" w:oddHBand="1" w:evenHBand="0" w:firstRowFirstColumn="0" w:firstRowLastColumn="0" w:lastRowFirstColumn="0" w:lastRowLastColumn="0"/>
+            </w:pPr>
+          </w:p>
+        </w:tc>
+        <w:tc>
+          <w:tcPr>
+            <w:tcW w:w="1261" w:type="dxa"/>
+          </w:tcPr>
+          <w:p>
+            <w:pPr>
+              <w:cnfStyle w:val="000000100000" w:firstRow="0" w:lastRow="0" w:firstColumn="0" w:lastColumn="0" w:oddVBand="0" w:evenVBand="0" w:oddHBand="1" w:evenHBand="0" w:firstRowFirstColumn="0" w:firstRowLastColumn="0" w:lastRowFirstColumn="0" w:lastRowLastColumn="0"/>
+            </w:pPr>
+          </w:p>
+        </w:tc>
+        <w:tc>
+          <w:tcPr>
+            <w:tcW w:w="1262" w:type="dxa"/>
+          </w:tcPr>
+          <w:p>
+            <w:pPr>
+              <w:cnfStyle w:val="000000100000" w:firstRow="0" w:lastRow="0" w:firstColumn="0" w:lastColumn="0" w:oddVBand="0" w:evenVBand="0" w:oddHBand="1" w:evenHBand="0" w:firstRowFirstColumn="0" w:firstRowLastColumn="0" w:lastRowFirstColumn="0" w:lastRowLastColumn="0"/>
+            </w:pPr>
+          </w:p>
+        </w:tc>
+      </w:tr>
+    </w:tbl>
+    <w:p/>
+    <w:p>
+      <w:r>
+        <w:t>Jonnathan Álvarez, Carnet: 15842</w:t>
+      </w:r>
+    </w:p>
+    <w:tbl>
+      <w:tblPr>
+        <w:tblStyle w:val="PlainTable4"/>
+        <w:tblW w:w="0" w:type="auto"/>
+        <w:tblLook w:val="04A0" w:firstRow="1" w:lastRow="0" w:firstColumn="1" w:lastColumn="0" w:noHBand="0" w:noVBand="1"/>
+      </w:tblPr>
+      <w:tblGrid>
+        <w:gridCol w:w="1164"/>
+        <w:gridCol w:w="1156"/>
+        <w:gridCol w:w="1114"/>
+        <w:gridCol w:w="1355"/>
+        <w:gridCol w:w="1193"/>
+        <w:gridCol w:w="1140"/>
+        <w:gridCol w:w="1382"/>
+      </w:tblGrid>
+      <w:tr>
+        <w:trPr>
+          <w:cnfStyle w:val="100000000000" w:firstRow="1" w:lastRow="0" w:firstColumn="0" w:lastColumn="0" w:oddVBand="0" w:evenVBand="0" w:oddHBand="0" w:evenHBand="0" w:firstRowFirstColumn="0" w:firstRowLastColumn="0" w:lastRowFirstColumn="0" w:lastRowLastColumn="0"/>
+        </w:trPr>
+        <w:tc>
+          <w:tcPr>
+            <w:cnfStyle w:val="001000000000" w:firstRow="0" w:lastRow="0" w:firstColumn="1" w:lastColumn="0" w:oddVBand="0" w:evenVBand="0" w:oddHBand="0" w:evenHBand="0" w:firstRowFirstColumn="0" w:firstRowLastColumn="0" w:lastRowFirstColumn="0" w:lastRowLastColumn="0"/>
+            <w:tcW w:w="1261" w:type="dxa"/>
+          </w:tcPr>
+          <w:p>
+            <w:r>
+              <w:t>Fecha</w:t>
+            </w:r>
+          </w:p>
+        </w:tc>
+        <w:tc>
+          <w:tcPr>
+            <w:tcW w:w="1261" w:type="dxa"/>
+          </w:tcPr>
+          <w:p>
+            <w:pPr>
+              <w:cnfStyle w:val="100000000000" w:firstRow="1" w:lastRow="0" w:firstColumn="0" w:lastColumn="0" w:oddVBand="0" w:evenVBand="0" w:oddHBand="0" w:evenHBand="0" w:firstRowFirstColumn="0" w:firstRowLastColumn="0" w:lastRowFirstColumn="0" w:lastRowLastColumn="0"/>
+            </w:pPr>
+            <w:r>
+              <w:t>Inicio</w:t>
+            </w:r>
+          </w:p>
+        </w:tc>
+        <w:tc>
+          <w:tcPr>
+            <w:tcW w:w="1261" w:type="dxa"/>
+          </w:tcPr>
+          <w:p>
+            <w:pPr>
+              <w:cnfStyle w:val="100000000000" w:firstRow="1" w:lastRow="0" w:firstColumn="0" w:lastColumn="0" w:oddVBand="0" w:evenVBand="0" w:oddHBand="0" w:evenHBand="0" w:firstRowFirstColumn="0" w:firstRowLastColumn="0" w:lastRowFirstColumn="0" w:lastRowLastColumn="0"/>
+            </w:pPr>
+            <w:r>
+              <w:t>Fin</w:t>
+            </w:r>
+          </w:p>
+        </w:tc>
+        <w:tc>
+          <w:tcPr>
+            <w:tcW w:w="1261" w:type="dxa"/>
+          </w:tcPr>
+          <w:p>
+            <w:pPr>
+              <w:cnfStyle w:val="100000000000" w:firstRow="1" w:lastRow="0" w:firstColumn="0" w:lastColumn="0" w:oddVBand="0" w:evenVBand="0" w:oddHBand="0" w:evenHBand="0" w:firstRowFirstColumn="0" w:firstRowLastColumn="0" w:lastRowFirstColumn="0" w:lastRowLastColumn="0"/>
+            </w:pPr>
+            <w:r>
+              <w:t>Tiempo Interrupción</w:t>
+            </w:r>
+          </w:p>
+        </w:tc>
+        <w:tc>
+          <w:tcPr>
+            <w:tcW w:w="1261" w:type="dxa"/>
+          </w:tcPr>
+          <w:p>
+            <w:pPr>
+              <w:cnfStyle w:val="100000000000" w:firstRow="1" w:lastRow="0" w:firstColumn="0" w:lastColumn="0" w:oddVBand="0" w:evenVBand="0" w:oddHBand="0" w:evenHBand="0" w:firstRowFirstColumn="0" w:firstRowLastColumn="0" w:lastRowFirstColumn="0" w:lastRowLastColumn="0"/>
+            </w:pPr>
+            <w:r>
+              <w:t>Delta Tiempo</w:t>
+            </w:r>
+          </w:p>
+        </w:tc>
+        <w:tc>
+          <w:tcPr>
+            <w:tcW w:w="1261" w:type="dxa"/>
+          </w:tcPr>
+          <w:p>
+            <w:pPr>
+              <w:cnfStyle w:val="100000000000" w:firstRow="1" w:lastRow="0" w:firstColumn="0" w:lastColumn="0" w:oddVBand="0" w:evenVBand="0" w:oddHBand="0" w:evenHBand="0" w:firstRowFirstColumn="0" w:firstRowLastColumn="0" w:lastRowFirstColumn="0" w:lastRowLastColumn="0"/>
+            </w:pPr>
+            <w:r>
+              <w:t>Fase</w:t>
+            </w:r>
+          </w:p>
+        </w:tc>
+        <w:tc>
+          <w:tcPr>
+            <w:tcW w:w="1262" w:type="dxa"/>
+          </w:tcPr>
+          <w:p>
+            <w:pPr>
+              <w:cnfStyle w:val="100000000000" w:firstRow="1" w:lastRow="0" w:firstColumn="0" w:lastColumn="0" w:oddVBand="0" w:evenVBand="0" w:oddHBand="0" w:evenHBand="0" w:firstRowFirstColumn="0" w:firstRowLastColumn="0" w:lastRowFirstColumn="0" w:lastRowLastColumn="0"/>
+            </w:pPr>
+            <w:r>
+              <w:t>Comentarios</w:t>
+            </w:r>
+          </w:p>
+        </w:tc>
+      </w:tr>
+      <w:tr>
+        <w:trPr>
+          <w:cnfStyle w:val="000000100000" w:firstRow="0" w:lastRow="0" w:firstColumn="0" w:lastColumn="0" w:oddVBand="0" w:evenVBand="0" w:oddHBand="1" w:evenHBand="0" w:firstRowFirstColumn="0" w:firstRowLastColumn="0" w:lastRowFirstColumn="0" w:lastRowLastColumn="0"/>
+        </w:trPr>
+        <w:tc>
+          <w:tcPr>
+            <w:cnfStyle w:val="001000000000" w:firstRow="0" w:lastRow="0" w:firstColumn="1" w:lastColumn="0" w:oddVBand="0" w:evenVBand="0" w:oddHBand="0" w:evenHBand="0" w:firstRowFirstColumn="0" w:firstRowLastColumn="0" w:lastRowFirstColumn="0" w:lastRowLastColumn="0"/>
+            <w:tcW w:w="1261" w:type="dxa"/>
+          </w:tcPr>
+          <w:p/>
+        </w:tc>
+        <w:tc>
+          <w:tcPr>
+            <w:tcW w:w="1261" w:type="dxa"/>
+          </w:tcPr>
+          <w:p>
+            <w:pPr>
+              <w:cnfStyle w:val="000000100000" w:firstRow="0" w:lastRow="0" w:firstColumn="0" w:lastColumn="0" w:oddVBand="0" w:evenVBand="0" w:oddHBand="1" w:evenHBand="0" w:firstRowFirstColumn="0" w:firstRowLastColumn="0" w:lastRowFirstColumn="0" w:lastRowLastColumn="0"/>
+            </w:pPr>
+          </w:p>
+        </w:tc>
+        <w:tc>
+          <w:tcPr>
+            <w:tcW w:w="1261" w:type="dxa"/>
+          </w:tcPr>
+          <w:p>
+            <w:pPr>
+              <w:cnfStyle w:val="000000100000" w:firstRow="0" w:lastRow="0" w:firstColumn="0" w:lastColumn="0" w:oddVBand="0" w:evenVBand="0" w:oddHBand="1" w:evenHBand="0" w:firstRowFirstColumn="0" w:firstRowLastColumn="0" w:lastRowFirstColumn="0" w:lastRowLastColumn="0"/>
+            </w:pPr>
+          </w:p>
+        </w:tc>
+        <w:tc>
+          <w:tcPr>
+            <w:tcW w:w="1261" w:type="dxa"/>
+          </w:tcPr>
+          <w:p>
+            <w:pPr>
+              <w:cnfStyle w:val="000000100000" w:firstRow="0" w:lastRow="0" w:firstColumn="0" w:lastColumn="0" w:oddVBand="0" w:evenVBand="0" w:oddHBand="1" w:evenHBand="0" w:firstRowFirstColumn="0" w:firstRowLastColumn="0" w:lastRowFirstColumn="0" w:lastRowLastColumn="0"/>
+            </w:pPr>
+          </w:p>
+        </w:tc>
+        <w:tc>
+          <w:tcPr>
+            <w:tcW w:w="1261" w:type="dxa"/>
+          </w:tcPr>
+          <w:p>
+            <w:pPr>
+              <w:cnfStyle w:val="000000100000" w:firstRow="0" w:lastRow="0" w:firstColumn="0" w:lastColumn="0" w:oddVBand="0" w:evenVBand="0" w:oddHBand="1" w:evenHBand="0" w:firstRowFirstColumn="0" w:firstRowLastColumn="0" w:lastRowFirstColumn="0" w:lastRowLastColumn="0"/>
+            </w:pPr>
+          </w:p>
+        </w:tc>
+        <w:tc>
+          <w:tcPr>
+            <w:tcW w:w="1261" w:type="dxa"/>
+          </w:tcPr>
+          <w:p>
+            <w:pPr>
+              <w:cnfStyle w:val="000000100000" w:firstRow="0" w:lastRow="0" w:firstColumn="0" w:lastColumn="0" w:oddVBand="0" w:evenVBand="0" w:oddHBand="1" w:evenHBand="0" w:firstRowFirstColumn="0" w:firstRowLastColumn="0" w:lastRowFirstColumn="0" w:lastRowLastColumn="0"/>
+            </w:pPr>
+          </w:p>
+        </w:tc>
+        <w:tc>
+          <w:tcPr>
+            <w:tcW w:w="1262" w:type="dxa"/>
+          </w:tcPr>
+          <w:p>
+            <w:pPr>
+              <w:cnfStyle w:val="000000100000" w:firstRow="0" w:lastRow="0" w:firstColumn="0" w:lastColumn="0" w:oddVBand="0" w:evenVBand="0" w:oddHBand="1" w:evenHBand="0" w:firstRowFirstColumn="0" w:firstRowLastColumn="0" w:lastRowFirstColumn="0" w:lastRowLastColumn="0"/>
+            </w:pPr>
+          </w:p>
+        </w:tc>
+      </w:tr>
+      <w:tr>
+        <w:tc>
+          <w:tcPr>
+            <w:cnfStyle w:val="001000000000" w:firstRow="0" w:lastRow="0" w:firstColumn="1" w:lastColumn="0" w:oddVBand="0" w:evenVBand="0" w:oddHBand="0" w:evenHBand="0" w:firstRowFirstColumn="0" w:firstRowLastColumn="0" w:lastRowFirstColumn="0" w:lastRowLastColumn="0"/>
+            <w:tcW w:w="1261" w:type="dxa"/>
+          </w:tcPr>
+          <w:p/>
+        </w:tc>
+        <w:tc>
+          <w:tcPr>
+            <w:tcW w:w="1261" w:type="dxa"/>
+          </w:tcPr>
+          <w:p>
+            <w:pPr>
+              <w:cnfStyle w:val="000000000000" w:firstRow="0" w:lastRow="0" w:firstColumn="0" w:lastColumn="0" w:oddVBand="0" w:evenVBand="0" w:oddHBand="0" w:evenHBand="0" w:firstRowFirstColumn="0" w:firstRowLastColumn="0" w:lastRowFirstColumn="0" w:lastRowLastColumn="0"/>
+            </w:pPr>
+          </w:p>
+        </w:tc>
+        <w:tc>
+          <w:tcPr>
+            <w:tcW w:w="1261" w:type="dxa"/>
+          </w:tcPr>
+          <w:p>
+            <w:pPr>
+              <w:cnfStyle w:val="000000000000" w:firstRow="0" w:lastRow="0" w:firstColumn="0" w:lastColumn="0" w:oddVBand="0" w:evenVBand="0" w:oddHBand="0" w:evenHBand="0" w:firstRowFirstColumn="0" w:firstRowLastColumn="0" w:lastRowFirstColumn="0" w:lastRowLastColumn="0"/>
+            </w:pPr>
+          </w:p>
+        </w:tc>
+        <w:tc>
+          <w:tcPr>
+            <w:tcW w:w="1261" w:type="dxa"/>
+          </w:tcPr>
+          <w:p>
+            <w:pPr>
+              <w:cnfStyle w:val="000000000000" w:firstRow="0" w:lastRow="0" w:firstColumn="0" w:lastColumn="0" w:oddVBand="0" w:evenVBand="0" w:oddHBand="0" w:evenHBand="0" w:firstRowFirstColumn="0" w:firstRowLastColumn="0" w:lastRowFirstColumn="0" w:lastRowLastColumn="0"/>
+            </w:pPr>
+          </w:p>
+        </w:tc>
+        <w:tc>
+          <w:tcPr>
+            <w:tcW w:w="1261" w:type="dxa"/>
+          </w:tcPr>
+          <w:p>
+            <w:pPr>
+              <w:cnfStyle w:val="000000000000" w:firstRow="0" w:lastRow="0" w:firstColumn="0" w:lastColumn="0" w:oddVBand="0" w:evenVBand="0" w:oddHBand="0" w:evenHBand="0" w:firstRowFirstColumn="0" w:firstRowLastColumn="0" w:lastRowFirstColumn="0" w:lastRowLastColumn="0"/>
+            </w:pPr>
+          </w:p>
+        </w:tc>
+        <w:tc>
+          <w:tcPr>
+            <w:tcW w:w="1261" w:type="dxa"/>
+          </w:tcPr>
+          <w:p>
+            <w:pPr>
+              <w:cnfStyle w:val="000000000000" w:firstRow="0" w:lastRow="0" w:firstColumn="0" w:lastColumn="0" w:oddVBand="0" w:evenVBand="0" w:oddHBand="0" w:evenHBand="0" w:firstRowFirstColumn="0" w:firstRowLastColumn="0" w:lastRowFirstColumn="0" w:lastRowLastColumn="0"/>
+            </w:pPr>
+          </w:p>
+        </w:tc>
+        <w:tc>
+          <w:tcPr>
+            <w:tcW w:w="1262" w:type="dxa"/>
+          </w:tcPr>
+          <w:p>
+            <w:pPr>
+              <w:cnfStyle w:val="000000000000" w:firstRow="0" w:lastRow="0" w:firstColumn="0" w:lastColumn="0" w:oddVBand="0" w:evenVBand="0" w:oddHBand="0" w:evenHBand="0" w:firstRowFirstColumn="0" w:firstRowLastColumn="0" w:lastRowFirstColumn="0" w:lastRowLastColumn="0"/>
+            </w:pPr>
+          </w:p>
+        </w:tc>
+      </w:tr>
+      <w:tr>
+        <w:trPr>
+          <w:cnfStyle w:val="000000100000" w:firstRow="0" w:lastRow="0" w:firstColumn="0" w:lastColumn="0" w:oddVBand="0" w:evenVBand="0" w:oddHBand="1" w:evenHBand="0" w:firstRowFirstColumn="0" w:firstRowLastColumn="0" w:lastRowFirstColumn="0" w:lastRowLastColumn="0"/>
+        </w:trPr>
+        <w:tc>
+          <w:tcPr>
+            <w:cnfStyle w:val="001000000000" w:firstRow="0" w:lastRow="0" w:firstColumn="1" w:lastColumn="0" w:oddVBand="0" w:evenVBand="0" w:oddHBand="0" w:evenHBand="0" w:firstRowFirstColumn="0" w:firstRowLastColumn="0" w:lastRowFirstColumn="0" w:lastRowLastColumn="0"/>
+            <w:tcW w:w="1261" w:type="dxa"/>
+          </w:tcPr>
+          <w:p/>
+        </w:tc>
+        <w:tc>
+          <w:tcPr>
+            <w:tcW w:w="1261" w:type="dxa"/>
+          </w:tcPr>
+          <w:p>
+            <w:pPr>
+              <w:cnfStyle w:val="000000100000" w:firstRow="0" w:lastRow="0" w:firstColumn="0" w:lastColumn="0" w:oddVBand="0" w:evenVBand="0" w:oddHBand="1" w:evenHBand="0" w:firstRowFirstColumn="0" w:firstRowLastColumn="0" w:lastRowFirstColumn="0" w:lastRowLastColumn="0"/>
+            </w:pPr>
+          </w:p>
+        </w:tc>
+        <w:tc>
+          <w:tcPr>
+            <w:tcW w:w="1261" w:type="dxa"/>
+          </w:tcPr>
+          <w:p>
+            <w:pPr>
+              <w:cnfStyle w:val="000000100000" w:firstRow="0" w:lastRow="0" w:firstColumn="0" w:lastColumn="0" w:oddVBand="0" w:evenVBand="0" w:oddHBand="1" w:evenHBand="0" w:firstRowFirstColumn="0" w:firstRowLastColumn="0" w:lastRowFirstColumn="0" w:lastRowLastColumn="0"/>
+            </w:pPr>
+          </w:p>
+        </w:tc>
+        <w:tc>
+          <w:tcPr>
+            <w:tcW w:w="1261" w:type="dxa"/>
+          </w:tcPr>
+          <w:p>
+            <w:pPr>
+              <w:cnfStyle w:val="000000100000" w:firstRow="0" w:lastRow="0" w:firstColumn="0" w:lastColumn="0" w:oddVBand="0" w:evenVBand="0" w:oddHBand="1" w:evenHBand="0" w:firstRowFirstColumn="0" w:firstRowLastColumn="0" w:lastRowFirstColumn="0" w:lastRowLastColumn="0"/>
+            </w:pPr>
+          </w:p>
+        </w:tc>
+        <w:tc>
+          <w:tcPr>
+            <w:tcW w:w="1261" w:type="dxa"/>
+          </w:tcPr>
+          <w:p>
+            <w:pPr>
+              <w:cnfStyle w:val="000000100000" w:firstRow="0" w:lastRow="0" w:firstColumn="0" w:lastColumn="0" w:oddVBand="0" w:evenVBand="0" w:oddHBand="1" w:evenHBand="0" w:firstRowFirstColumn="0" w:firstRowLastColumn="0" w:lastRowFirstColumn="0" w:lastRowLastColumn="0"/>
+            </w:pPr>
+          </w:p>
+        </w:tc>
+        <w:tc>
+          <w:tcPr>
+            <w:tcW w:w="1261" w:type="dxa"/>
+          </w:tcPr>
+          <w:p>
+            <w:pPr>
+              <w:cnfStyle w:val="000000100000" w:firstRow="0" w:lastRow="0" w:firstColumn="0" w:lastColumn="0" w:oddVBand="0" w:evenVBand="0" w:oddHBand="1" w:evenHBand="0" w:firstRowFirstColumn="0" w:firstRowLastColumn="0" w:lastRowFirstColumn="0" w:lastRowLastColumn="0"/>
+            </w:pPr>
+          </w:p>
+        </w:tc>
+        <w:tc>
+          <w:tcPr>
+            <w:tcW w:w="1262" w:type="dxa"/>
+          </w:tcPr>
+          <w:p>
+            <w:pPr>
+              <w:cnfStyle w:val="000000100000" w:firstRow="0" w:lastRow="0" w:firstColumn="0" w:lastColumn="0" w:oddVBand="0" w:evenVBand="0" w:oddHBand="1" w:evenHBand="0" w:firstRowFirstColumn="0" w:firstRowLastColumn="0" w:lastRowFirstColumn="0" w:lastRowLastColumn="0"/>
+            </w:pPr>
+          </w:p>
+        </w:tc>
+      </w:tr>
+    </w:tbl>
+    <w:p>
+      <w:pPr>
+        <w:spacing w:after="0"/>
+        <w:jc w:val="both"/>
+        <w:rPr>
+          <w:rFonts w:ascii="Times New Roman" w:hAnsi="Times New Roman" w:cs="Times New Roman"/>
+          <w:sz w:val="24"/>
+          <w:szCs w:val="24"/>
+        </w:rPr>
+      </w:pPr>
       <w:bookmarkStart w:id="0" w:name="_GoBack"/>
       <w:bookmarkEnd w:id="0"/>
-    </w:p>
-    <w:p>
-      <w:pPr>
-        <w:spacing w:after="0"/>
-        <w:jc w:val="both"/>
-        <w:rPr>
-          <w:rFonts w:ascii="Times New Roman" w:hAnsi="Times New Roman" w:cs="Times New Roman"/>
-          <w:sz w:val="24"/>
-          <w:szCs w:val="24"/>
-        </w:rPr>
-      </w:pPr>
-    </w:p>
-    <w:p>
-      <w:pPr>
-        <w:spacing w:after="0"/>
-        <w:jc w:val="both"/>
-        <w:rPr>
-          <w:rFonts w:ascii="Times New Roman" w:hAnsi="Times New Roman" w:cs="Times New Roman"/>
-          <w:sz w:val="24"/>
-          <w:szCs w:val="24"/>
-        </w:rPr>
-      </w:pPr>
     </w:p>
     <w:sectPr>
       <w:pgSz w:w="11906" w:h="16838"/>
@@ -847,7 +2124,7 @@
 </file>
 
 <file path=word/numbering.xml><?xml version="1.0" encoding="utf-8"?>
-<w:numbering xmlns:wpc="http://schemas.microsoft.com/office/word/2010/wordprocessingCanvas" xmlns:cx="http://schemas.microsoft.com/office/drawing/2014/chartex" xmlns:cx1="http://schemas.microsoft.com/office/drawing/2015/9/8/chartex" xmlns:cx2="http://schemas.microsoft.com/office/drawing/2015/10/21/chartex" xmlns:cx3="http://schemas.microsoft.com/office/drawing/2016/5/9/chartex" xmlns:cx4="http://schemas.microsoft.com/office/drawing/2016/5/10/chartex" xmlns:cx5="http://schemas.microsoft.com/office/drawing/2016/5/11/chartex" xmlns:mc="http://schemas.openxmlformats.org/markup-compatibility/2006" xmlns:o="urn:schemas-microsoft-com:office:office" xmlns:r="http://schemas.openxmlformats.org/officeDocument/2006/relationships" xmlns:m="http://schemas.openxmlformats.org/officeDocument/2006/math" xmlns:v="urn:schemas-microsoft-com:vml" xmlns:wp14="http://schemas.microsoft.com/office/word/2010/wordprocessingDrawing" xmlns:wp="http://schemas.openxmlformats.org/drawingml/2006/wordprocessingDrawing" xmlns:w10="urn:schemas-microsoft-com:office:word" xmlns:w="http://schemas.openxmlformats.org/wordprocessingml/2006/main" xmlns:w14="http://schemas.microsoft.com/office/word/2010/wordml" xmlns:w15="http://schemas.microsoft.com/office/word/2012/wordml" xmlns:w16se="http://schemas.microsoft.com/office/word/2015/wordml/symex" xmlns:wpg="http://schemas.microsoft.com/office/word/2010/wordprocessingGroup" xmlns:wpi="http://schemas.microsoft.com/office/word/2010/wordprocessingInk" xmlns:wne="http://schemas.microsoft.com/office/word/2006/wordml" xmlns:wps="http://schemas.microsoft.com/office/word/2010/wordprocessingShape" mc:Ignorable="w14 w15 w16se wp14">
+<w:numbering xmlns:wpc="http://schemas.microsoft.com/office/word/2010/wordprocessingCanvas" xmlns:cx="http://schemas.microsoft.com/office/drawing/2014/chartex" xmlns:cx1="http://schemas.microsoft.com/office/drawing/2015/9/8/chartex" xmlns:cx2="http://schemas.microsoft.com/office/drawing/2015/10/21/chartex" xmlns:mc="http://schemas.openxmlformats.org/markup-compatibility/2006" xmlns:o="urn:schemas-microsoft-com:office:office" xmlns:r="http://schemas.openxmlformats.org/officeDocument/2006/relationships" xmlns:m="http://schemas.openxmlformats.org/officeDocument/2006/math" xmlns:v="urn:schemas-microsoft-com:vml" xmlns:wp14="http://schemas.microsoft.com/office/word/2010/wordprocessingDrawing" xmlns:wp="http://schemas.openxmlformats.org/drawingml/2006/wordprocessingDrawing" xmlns:w10="urn:schemas-microsoft-com:office:word" xmlns:w="http://schemas.openxmlformats.org/wordprocessingml/2006/main" xmlns:w14="http://schemas.microsoft.com/office/word/2010/wordml" xmlns:w15="http://schemas.microsoft.com/office/word/2012/wordml" xmlns:w16se="http://schemas.microsoft.com/office/word/2015/wordml/symex" xmlns:wpg="http://schemas.microsoft.com/office/word/2010/wordprocessingGroup" xmlns:wpi="http://schemas.microsoft.com/office/word/2010/wordprocessingInk" xmlns:wne="http://schemas.microsoft.com/office/word/2006/wordml" xmlns:wps="http://schemas.microsoft.com/office/word/2010/wordprocessingShape" mc:Ignorable="w14 w15 w16se wp14">
   <w:abstractNum w:abstractNumId="0" w15:restartNumberingAfterBreak="0">
     <w:nsid w:val="12795BE5"/>
     <w:multiLevelType w:val="hybridMultilevel"/>
@@ -1076,7 +2353,7 @@
       </w:pPr>
     </w:pPrDefault>
   </w:docDefaults>
-  <w:latentStyles w:defLockedState="0" w:defUIPriority="99" w:defSemiHidden="0" w:defUnhideWhenUsed="0" w:defQFormat="0" w:count="374">
+  <w:latentStyles w:defLockedState="0" w:defUIPriority="99" w:defSemiHidden="0" w:defUnhideWhenUsed="0" w:defQFormat="0" w:count="372">
     <w:lsdException w:name="Normal" w:uiPriority="0" w:qFormat="1"/>
     <w:lsdException w:name="heading 1" w:uiPriority="9" w:qFormat="1"/>
     <w:lsdException w:name="heading 2" w:semiHidden="1" w:uiPriority="9" w:unhideWhenUsed="1" w:qFormat="1"/>
@@ -1182,6 +2459,7 @@
     <w:lsdException w:name="HTML Sample" w:semiHidden="1" w:unhideWhenUsed="1"/>
     <w:lsdException w:name="HTML Typewriter" w:semiHidden="1" w:unhideWhenUsed="1"/>
     <w:lsdException w:name="HTML Variable" w:semiHidden="1" w:unhideWhenUsed="1"/>
+    <w:lsdException w:name="Normal Table" w:semiHidden="1" w:unhideWhenUsed="1"/>
     <w:lsdException w:name="annotation subject" w:semiHidden="1" w:unhideWhenUsed="1"/>
     <w:lsdException w:name="No List" w:semiHidden="1" w:unhideWhenUsed="1"/>
     <w:lsdException w:name="Outline List 1" w:semiHidden="1" w:unhideWhenUsed="1"/>
@@ -1228,8 +2506,10 @@
     <w:lsdException w:name="Table Subtle 2" w:semiHidden="1" w:unhideWhenUsed="1"/>
     <w:lsdException w:name="Table Web 1" w:semiHidden="1" w:unhideWhenUsed="1"/>
     <w:lsdException w:name="Table Web 2" w:semiHidden="1" w:unhideWhenUsed="1"/>
+    <w:lsdException w:name="Table Web 3" w:semiHidden="1" w:unhideWhenUsed="1"/>
     <w:lsdException w:name="Balloon Text" w:semiHidden="1" w:unhideWhenUsed="1"/>
     <w:lsdException w:name="Table Grid" w:uiPriority="39"/>
+    <w:lsdException w:name="Table Theme" w:semiHidden="1" w:unhideWhenUsed="1"/>
     <w:lsdException w:name="Placeholder Text" w:semiHidden="1"/>
     <w:lsdException w:name="No Spacing" w:uiPriority="1" w:qFormat="1"/>
     <w:lsdException w:name="Light Shading" w:uiPriority="60"/>
@@ -1446,20 +2726,18 @@
     <w:lsdException w:name="List Table 6 Colorful Accent 6" w:uiPriority="51"/>
     <w:lsdException w:name="List Table 7 Colorful Accent 6" w:uiPriority="52"/>
     <w:lsdException w:name="Mention" w:semiHidden="1" w:unhideWhenUsed="1"/>
-    <w:lsdException w:name="Smart Hyperlink" w:semiHidden="1" w:unhideWhenUsed="1"/>
-    <w:lsdException w:name="Hashtag" w:semiHidden="1" w:unhideWhenUsed="1"/>
   </w:latentStyles>
   <w:style w:type="paragraph" w:default="1" w:styleId="Normal">
     <w:name w:val="Normal"/>
     <w:qFormat/>
   </w:style>
-  <w:style w:type="character" w:default="1" w:styleId="Fuentedeprrafopredeter">
+  <w:style w:type="character" w:default="1" w:styleId="DefaultParagraphFont">
     <w:name w:val="Default Paragraph Font"/>
     <w:uiPriority w:val="1"/>
     <w:semiHidden/>
     <w:unhideWhenUsed/>
   </w:style>
-  <w:style w:type="table" w:default="1" w:styleId="Tablanormal">
+  <w:style w:type="table" w:default="1" w:styleId="TableNormal">
     <w:name w:val="Normal Table"/>
     <w:uiPriority w:val="99"/>
     <w:semiHidden/>
@@ -1474,13 +2752,13 @@
       </w:tblCellMar>
     </w:tblPr>
   </w:style>
-  <w:style w:type="numbering" w:default="1" w:styleId="Sinlista">
+  <w:style w:type="numbering" w:default="1" w:styleId="NoList">
     <w:name w:val="No List"/>
     <w:uiPriority w:val="99"/>
     <w:semiHidden/>
     <w:unhideWhenUsed/>
   </w:style>
-  <w:style w:type="paragraph" w:styleId="Prrafodelista">
+  <w:style w:type="paragraph" w:styleId="ListParagraph">
     <w:name w:val="List Paragraph"/>
     <w:basedOn w:val="Normal"/>
     <w:uiPriority w:val="34"/>
@@ -1490,6 +2768,58 @@
       <w:ind w:left="720"/>
       <w:contextualSpacing/>
     </w:pPr>
+  </w:style>
+  <w:style w:type="table" w:styleId="PlainTable4">
+    <w:name w:val="Plain Table 4"/>
+    <w:basedOn w:val="TableNormal"/>
+    <w:uiPriority w:val="44"/>
+    <w:rsid w:val="00047026"/>
+    <w:pPr>
+      <w:spacing w:after="0" w:line="240" w:lineRule="auto"/>
+    </w:pPr>
+    <w:rPr>
+      <w:lang w:val="es-GT"/>
+    </w:rPr>
+    <w:tblPr>
+      <w:tblStyleRowBandSize w:val="1"/>
+      <w:tblStyleColBandSize w:val="1"/>
+    </w:tblPr>
+    <w:tblStylePr w:type="firstRow">
+      <w:rPr>
+        <w:b/>
+        <w:bCs/>
+      </w:rPr>
+    </w:tblStylePr>
+    <w:tblStylePr w:type="lastRow">
+      <w:rPr>
+        <w:b/>
+        <w:bCs/>
+      </w:rPr>
+    </w:tblStylePr>
+    <w:tblStylePr w:type="firstCol">
+      <w:rPr>
+        <w:b/>
+        <w:bCs/>
+      </w:rPr>
+    </w:tblStylePr>
+    <w:tblStylePr w:type="lastCol">
+      <w:rPr>
+        <w:b/>
+        <w:bCs/>
+      </w:rPr>
+    </w:tblStylePr>
+    <w:tblStylePr w:type="band1Vert">
+      <w:tblPr/>
+      <w:tcPr>
+        <w:shd w:val="clear" w:color="auto" w:fill="F2F2F2" w:themeFill="background1" w:themeFillShade="F2"/>
+      </w:tcPr>
+    </w:tblStylePr>
+    <w:tblStylePr w:type="band1Horz">
+      <w:tblPr/>
+      <w:tcPr>
+        <w:shd w:val="clear" w:color="auto" w:fill="F2F2F2" w:themeFill="background1" w:themeFillShade="F2"/>
+      </w:tcPr>
+    </w:tblStylePr>
   </w:style>
 </w:styles>
 </file>

</xml_diff>